<commit_message>
Add improved player and update Word documentation
</commit_message>
<xml_diff>
--- a/AI_HW2.docx
+++ b/AI_HW2.docx
@@ -5,566 +5,1066 @@
     <w:p>
       <w:pPr>
         <w:bidi/>
-        <w:rPr>
+        <w:spacing w:line="360" w:lineRule="auto"/>
+        <w:jc w:val="center"/>
+        <w:rPr>
+          <w:rFonts w:ascii="Narkisim" w:hAnsi="Narkisim" w:cs="Narkisim"/>
           <w:b/>
           <w:bCs/>
+          <w:sz w:val="38"/>
+          <w:szCs w:val="38"/>
           <w:u w:val="single"/>
           <w:rtl/>
         </w:rPr>
       </w:pPr>
       <w:r>
         <w:rPr>
-          <w:rFonts w:hint="cs"/>
+          <w:rFonts w:ascii="Narkisim" w:hAnsi="Narkisim" w:cs="Narkisim"/>
           <w:b/>
           <w:bCs/>
+          <w:sz w:val="38"/>
+          <w:szCs w:val="38"/>
           <w:u w:val="single"/>
           <w:rtl/>
         </w:rPr>
-        <w:t>חלק ב':</w:t>
+        <w:t>תרגיל בית 2</w:t>
+      </w:r>
+      <w:r>
+        <w:rPr>
+          <w:rFonts w:ascii="Narkisim" w:hAnsi="Narkisim" w:cs="Narkisim"/>
+          <w:b/>
+          <w:bCs/>
+          <w:sz w:val="38"/>
+          <w:szCs w:val="38"/>
+          <w:u w:val="single"/>
+        </w:rPr>
+        <w:t xml:space="preserve"> </w:t>
+      </w:r>
+      <w:r>
+        <w:rPr>
+          <w:rFonts w:ascii="Narkisim" w:hAnsi="Narkisim" w:cs="Narkisim"/>
+          <w:b/>
+          <w:bCs/>
+          <w:sz w:val="38"/>
+          <w:szCs w:val="38"/>
+          <w:u w:val="single"/>
+          <w:rtl/>
+        </w:rPr>
+        <w:t xml:space="preserve"> - </w:t>
+      </w:r>
+      <w:r>
+        <w:rPr>
+          <w:rFonts w:ascii="Narkisim" w:hAnsi="Narkisim" w:cs="Narkisim"/>
+          <w:b/>
+          <w:bCs/>
+          <w:sz w:val="38"/>
+          <w:szCs w:val="38"/>
+          <w:u w:val="single"/>
+        </w:rPr>
+        <w:t>Checkers</w:t>
       </w:r>
     </w:p>
     <w:p>
       <w:pPr>
         <w:bidi/>
-        <w:rPr>
-          <w:rtl/>
-          <w:lang w:val="en-US"/>
-        </w:rPr>
-      </w:pPr>
-      <w:r>
-        <w:rPr>
-          <w:rFonts w:hint="cs"/>
-          <w:rtl/>
-        </w:rPr>
-        <w:t xml:space="preserve">3. הגישה ה"נאיבית" בה נוקט השחקן לשם חלוקת הזמן בין כל </w:t>
-      </w:r>
-      <w:r>
-        <w:rPr>
-          <w:rFonts w:hint="cs"/>
-        </w:rPr>
-        <w:t>K</w:t>
-      </w:r>
-      <w:r>
-        <w:rPr>
-          <w:rFonts w:hint="cs"/>
-          <w:rtl/>
-        </w:rPr>
-        <w:t xml:space="preserve"> המהלכים היא חלוקה אחידה של הזמן לכל </w:t>
-      </w:r>
-      <w:r>
-        <w:rPr>
-          <w:rFonts w:hint="cs"/>
-          <w:rtl/>
-        </w:rPr>
-        <w:t>ה</w:t>
-      </w:r>
-      <w:r>
-        <w:rPr>
-          <w:rFonts w:hint="cs"/>
-          <w:rtl/>
-        </w:rPr>
-        <w:t>צעד</w:t>
-      </w:r>
-      <w:r>
-        <w:rPr>
-          <w:rFonts w:hint="cs"/>
-          <w:rtl/>
-        </w:rPr>
-        <w:t>ים</w:t>
-      </w:r>
-      <w:r>
-        <w:rPr>
-          <w:rFonts w:hint="cs"/>
-          <w:rtl/>
-        </w:rPr>
-        <w:t xml:space="preserve"> פחות </w:t>
-      </w:r>
-      <w:r>
-        <w:rPr>
-          <w:lang w:val="en-US"/>
-        </w:rPr>
-        <w:t>buffer</w:t>
-      </w:r>
-      <w:r>
-        <w:rPr>
-          <w:rFonts w:hint="cs"/>
-          <w:rtl/>
-          <w:lang w:val="en-US"/>
-        </w:rPr>
-        <w:t xml:space="preserve"> קבוע.</w:t>
-      </w:r>
-      <w:r>
-        <w:rPr>
-          <w:rtl/>
-          <w:lang w:val="en-US"/>
-        </w:rPr>
-        <w:br/>
-      </w:r>
-      <w:r>
-        <w:rPr>
-          <w:rFonts w:hint="cs"/>
-          <w:rtl/>
-          <w:lang w:val="en-US"/>
-        </w:rPr>
-        <w:t xml:space="preserve">כלומר, </w:t>
-      </w:r>
-      <w:r>
-        <w:rPr>
-          <w:rFonts w:hint="cs"/>
-          <w:rtl/>
-          <w:lang w:val="en-US"/>
-        </w:rPr>
-        <w:t>כלומר כל צעד יקבל כמות זמן זהה</w:t>
-      </w:r>
-      <w:r>
-        <w:rPr>
-          <w:rFonts w:hint="cs"/>
-          <w:rtl/>
-          <w:lang w:val="en-US"/>
-        </w:rPr>
-        <w:t>.</w:t>
+        <w:spacing w:line="360" w:lineRule="auto"/>
+        <w:jc w:val="both"/>
+        <w:rPr>
+          <w:rFonts w:ascii="Narkisim" w:hAnsi="Narkisim" w:cs="Narkisim"/>
+          <w:b/>
+          <w:bCs/>
+          <w:sz w:val="26"/>
+          <w:szCs w:val="26"/>
+          <w:u w:val="single"/>
+          <w:rtl/>
+        </w:rPr>
+      </w:pPr>
+      <w:r>
+        <w:rPr>
+          <w:rFonts w:ascii="Narkisim" w:hAnsi="Narkisim" w:cs="Narkisim"/>
+          <w:b/>
+          <w:bCs/>
+          <w:sz w:val="26"/>
+          <w:szCs w:val="26"/>
+          <w:u w:val="single"/>
+          <w:rtl/>
+        </w:rPr>
+        <w:t>חלק א':</w:t>
       </w:r>
     </w:p>
     <w:p>
       <w:pPr>
         <w:bidi/>
-        <w:rPr>
-          <w:rtl/>
-          <w:lang w:val="en-US"/>
-        </w:rPr>
-      </w:pPr>
-      <w:r>
-        <w:rPr>
-          <w:rFonts w:hint="cs"/>
-          <w:rtl/>
-          <w:lang w:val="en-US"/>
-        </w:rPr>
-        <w:t>4. חסרון אפשרי של השיטה הזו היא ש</w:t>
-      </w:r>
-      <w:r>
-        <w:rPr>
-          <w:rFonts w:hint="cs"/>
-          <w:rtl/>
-          <w:lang w:val="en-US"/>
-        </w:rPr>
-        <w:t xml:space="preserve">בגלל שהוא מקציב זמן זהה עבור כל תור השחקן לא יצליח לפתח עד עומק מאוד עמוק בעץ בכל איטרציה </w:t>
-      </w:r>
-      <w:r>
-        <w:rPr>
-          <w:rFonts w:hint="cs"/>
-          <w:rtl/>
-          <w:lang w:val="en-US"/>
-        </w:rPr>
-        <w:t xml:space="preserve">, נקרא לעומק הזה </w:t>
-      </w:r>
-      <w:r>
-        <w:rPr>
-          <w:lang w:val="en-US"/>
-        </w:rPr>
-        <w:t>d</w:t>
-      </w:r>
-      <w:r>
-        <w:rPr>
-          <w:rFonts w:hint="cs"/>
-          <w:rtl/>
-          <w:lang w:val="en-US"/>
-        </w:rPr>
-        <w:t xml:space="preserve"> </w:t>
-      </w:r>
-      <w:r>
-        <w:rPr>
-          <w:rFonts w:hint="cs"/>
-          <w:rtl/>
-          <w:lang w:val="en-US"/>
-        </w:rPr>
-        <w:t xml:space="preserve">ולכן אם יש שחקן חכם שיגרם לו </w:t>
-      </w:r>
-      <w:r>
-        <w:rPr>
-          <w:rFonts w:hint="cs"/>
-          <w:rtl/>
-          <w:lang w:val="en-US"/>
-        </w:rPr>
-        <w:t xml:space="preserve">ל"הרגשת" </w:t>
-      </w:r>
-      <w:r>
-        <w:rPr>
-          <w:rFonts w:hint="cs"/>
-          <w:rtl/>
-          <w:lang w:val="en-US"/>
-        </w:rPr>
-        <w:t xml:space="preserve">ניצחון בעומק </w:t>
-      </w:r>
-      <w:r>
-        <w:rPr>
-          <w:lang w:val="en-US"/>
-        </w:rPr>
-        <w:t>d</w:t>
-      </w:r>
-      <w:r>
-        <w:rPr>
-          <w:rFonts w:hint="cs"/>
-          <w:rtl/>
-          <w:lang w:val="en-US"/>
-        </w:rPr>
-        <w:t xml:space="preserve"> (שזה העומק ש</w:t>
-      </w:r>
-      <w:r>
-        <w:rPr>
-          <w:lang w:val="en-US"/>
-        </w:rPr>
-        <w:t>simple_player</w:t>
-      </w:r>
-      <w:r>
-        <w:rPr>
-          <w:rFonts w:hint="cs"/>
-          <w:rtl/>
-          <w:lang w:val="en-US"/>
-        </w:rPr>
-        <w:t xml:space="preserve"> נניח יצליח לפתח) ומכין לו הפתעה ב</w:t>
-      </w:r>
-      <w:r>
-        <w:rPr>
-          <w:lang w:val="en-US"/>
-        </w:rPr>
-        <w:t>d+1</w:t>
-      </w:r>
-      <w:r>
-        <w:rPr>
-          <w:rFonts w:hint="cs"/>
-          <w:rtl/>
-          <w:lang w:val="en-US"/>
-        </w:rPr>
-        <w:t xml:space="preserve"> (כלומר שהשחקן החכם פתאום </w:t>
-      </w:r>
-      <w:r>
-        <w:rPr>
-          <w:rFonts w:hint="cs"/>
-          <w:rtl/>
-          <w:lang w:val="en-US"/>
-        </w:rPr>
-        <w:t>יית</w:t>
-      </w:r>
-      <w:r>
-        <w:rPr>
-          <w:rFonts w:hint="eastAsia"/>
-          <w:rtl/>
-          <w:lang w:val="en-US"/>
-        </w:rPr>
-        <w:t>ן</w:t>
-      </w:r>
-      <w:r>
-        <w:rPr>
-          <w:rFonts w:hint="cs"/>
-          <w:rtl/>
-          <w:lang w:val="en-US"/>
-        </w:rPr>
-        <w:t xml:space="preserve"> מהלך שיאכל הרבה שחקנים של</w:t>
-      </w:r>
-      <w:r>
-        <w:rPr>
-          <w:rFonts w:hint="cs"/>
-          <w:rtl/>
-          <w:lang w:val="en-US"/>
-        </w:rPr>
-        <w:t xml:space="preserve"> </w:t>
-      </w:r>
-      <w:r>
-        <w:rPr>
-          <w:lang w:val="en-US"/>
-        </w:rPr>
-        <w:t>simple_player</w:t>
-      </w:r>
-      <w:r>
-        <w:rPr>
-          <w:rFonts w:hint="cs"/>
-          <w:rtl/>
-          <w:lang w:val="en-US"/>
-        </w:rPr>
-        <w:t>)</w:t>
-      </w:r>
-      <w:r>
-        <w:rPr>
-          <w:rFonts w:hint="cs"/>
-          <w:rtl/>
-          <w:lang w:val="en-US"/>
-        </w:rPr>
-        <w:t xml:space="preserve"> הוא יוכל לנצח אותו.</w:t>
+        <w:spacing w:line="360" w:lineRule="auto"/>
+        <w:jc w:val="both"/>
+        <w:rPr>
+          <w:rFonts w:ascii="Narkisim" w:hAnsi="Narkisim" w:cs="Narkisim"/>
+          <w:sz w:val="26"/>
+          <w:szCs w:val="26"/>
+          <w:rtl/>
+        </w:rPr>
+      </w:pPr>
+      <w:r>
+        <w:rPr>
+          <w:rFonts w:ascii="Narkisim" w:hAnsi="Narkisim" w:cs="Narkisim"/>
+          <w:sz w:val="26"/>
+          <w:szCs w:val="26"/>
+          <w:rtl/>
+        </w:rPr>
+        <w:t>1. כל מצב במרחב המצבים הינו סידור הלוח באותו רגע נתון. כלומר, כל מצב הינו הלוח עצמו בו ממוקמים חיילי היריבים באותו תור</w:t>
+      </w:r>
+      <w:r>
+        <w:rPr>
+          <w:rFonts w:ascii="Narkisim" w:hAnsi="Narkisim" w:cs="Narkisim" w:hint="cs"/>
+          <w:sz w:val="26"/>
+          <w:szCs w:val="26"/>
+          <w:rtl/>
+          <w:lang w:val="en-US"/>
+        </w:rPr>
+        <w:t>, וכן מי השחקן שתורו לשחק עכשיו וכמה תורות עברו מאז הקפיצה האחרונה (על מנת להכריע האם יש תיקו במשחק)</w:t>
+      </w:r>
+      <w:r>
+        <w:rPr>
+          <w:rFonts w:ascii="Narkisim" w:hAnsi="Narkisim" w:cs="Narkisim"/>
+          <w:sz w:val="26"/>
+          <w:szCs w:val="26"/>
+          <w:rtl/>
+        </w:rPr>
+        <w:t>.</w:t>
       </w:r>
     </w:p>
     <w:p>
       <w:pPr>
         <w:bidi/>
-        <w:rPr>
-          <w:rtl/>
-          <w:lang w:val="en-US"/>
-        </w:rPr>
-      </w:pPr>
-      <w:r>
-        <w:rPr>
-          <w:rFonts w:hint="cs"/>
-          <w:rtl/>
-          <w:lang w:val="en-US"/>
-        </w:rPr>
-        <w:t xml:space="preserve">5. </w:t>
-      </w:r>
-      <w:r>
-        <w:rPr>
-          <w:rFonts w:hint="cs"/>
-          <w:rtl/>
-          <w:lang w:val="en-US"/>
-        </w:rPr>
-        <w:t xml:space="preserve">הפונקציה </w:t>
-      </w:r>
-      <w:r>
-        <w:rPr>
-          <w:rFonts w:hint="cs"/>
-          <w:rtl/>
-          <w:lang w:val="en-US"/>
-        </w:rPr>
-        <w:t>היוריסטית</w:t>
-      </w:r>
-      <w:r>
-        <w:rPr>
-          <w:rFonts w:hint="cs"/>
-          <w:rtl/>
-          <w:lang w:val="en-US"/>
-        </w:rPr>
-        <w:t xml:space="preserve"> שמשתמש בה השחקן ה</w:t>
-      </w:r>
-      <w:r>
-        <w:rPr>
-          <w:rFonts w:hint="cs"/>
-          <w:rtl/>
-          <w:lang w:val="en-US"/>
-        </w:rPr>
-        <w:t>יא:</w:t>
+        <w:spacing w:line="360" w:lineRule="auto"/>
+        <w:jc w:val="both"/>
+        <w:rPr>
+          <w:rFonts w:ascii="Narkisim" w:hAnsi="Narkisim" w:cs="Narkisim"/>
+          <w:sz w:val="26"/>
+          <w:szCs w:val="26"/>
+          <w:rtl/>
+          <w:lang w:val="en-US"/>
+        </w:rPr>
+      </w:pPr>
+      <w:r>
+        <w:rPr>
+          <w:rFonts w:ascii="Narkisim" w:hAnsi="Narkisim" w:cs="Narkisim"/>
+          <w:sz w:val="26"/>
+          <w:szCs w:val="26"/>
+          <w:rtl/>
+        </w:rPr>
+        <w:t xml:space="preserve">2. ייצוג אופרטור, </w:t>
+      </w:r>
+      <w:r>
+        <w:rPr>
+          <w:rFonts w:ascii="Narkisim" w:hAnsi="Narkisim" w:cs="Narkisim"/>
+          <w:sz w:val="26"/>
+          <w:szCs w:val="26"/>
+          <w:rtl/>
+        </w:rPr>
+        <w:t xml:space="preserve">על ידי </w:t>
+      </w:r>
+      <w:r>
+        <w:rPr>
+          <w:rFonts w:ascii="Narkisim" w:hAnsi="Narkisim" w:cs="Narkisim"/>
+          <w:sz w:val="26"/>
+          <w:szCs w:val="26"/>
+          <w:rtl/>
+        </w:rPr>
+        <w:t xml:space="preserve">המחלקה </w:t>
+      </w:r>
+      <w:r>
+        <w:rPr>
+          <w:rFonts w:ascii="Narkisim" w:hAnsi="Narkisim" w:cs="Narkisim"/>
+          <w:sz w:val="26"/>
+          <w:szCs w:val="26"/>
+          <w:lang w:val="en-US"/>
+        </w:rPr>
+        <w:t>GameMove</w:t>
+      </w:r>
+      <w:r>
+        <w:rPr>
+          <w:rFonts w:ascii="Narkisim" w:hAnsi="Narkisim" w:cs="Narkisim"/>
+          <w:sz w:val="26"/>
+          <w:szCs w:val="26"/>
+          <w:rtl/>
+          <w:lang w:val="en-US"/>
+        </w:rPr>
+        <w:t xml:space="preserve">, נעשה </w:t>
+      </w:r>
+      <w:r>
+        <w:rPr>
+          <w:rFonts w:ascii="Narkisim" w:hAnsi="Narkisim" w:cs="Narkisim"/>
+          <w:sz w:val="26"/>
+          <w:szCs w:val="26"/>
+          <w:rtl/>
+          <w:lang w:val="en-US"/>
+        </w:rPr>
+        <w:t>באמצעות</w:t>
+      </w:r>
+      <w:r>
+        <w:rPr>
+          <w:rFonts w:ascii="Narkisim" w:hAnsi="Narkisim" w:cs="Narkisim"/>
+          <w:sz w:val="26"/>
+          <w:szCs w:val="26"/>
+          <w:rtl/>
+          <w:lang w:val="en-US"/>
+        </w:rPr>
+        <w:t xml:space="preserve"> 3 פרמטרים – החייל עצמו</w:t>
+      </w:r>
+      <w:r>
+        <w:rPr>
+          <w:rFonts w:ascii="Narkisim" w:hAnsi="Narkisim" w:cs="Narkisim"/>
+          <w:sz w:val="26"/>
+          <w:szCs w:val="26"/>
+          <w:rtl/>
+          <w:lang w:val="en-US"/>
+        </w:rPr>
+        <w:t xml:space="preserve"> </w:t>
+      </w:r>
+      <w:r>
+        <w:rPr>
+          <w:rFonts w:ascii="Narkisim" w:hAnsi="Narkisim" w:cs="Narkisim"/>
+          <w:sz w:val="26"/>
+          <w:szCs w:val="26"/>
+          <w:rtl/>
+          <w:lang w:val="en-US"/>
+        </w:rPr>
+        <w:t>(איזה צבע והאם חייל פשוט או מלך</w:t>
+      </w:r>
+      <w:r>
+        <w:rPr>
+          <w:rFonts w:ascii="Narkisim" w:hAnsi="Narkisim" w:cs="Narkisim"/>
+          <w:sz w:val="26"/>
+          <w:szCs w:val="26"/>
+          <w:rtl/>
+          <w:lang w:val="en-US"/>
+        </w:rPr>
+        <w:t xml:space="preserve">), מהו המקום ממנו הוא צועד, ומהו המקום אליו יזוז. בנוסף ישנו שדה המאפשר לנו להבחין בין תנועה רגילה לפעולת קפיצה. כאשר מתבצעת תנועה רגילה השדה </w:t>
+      </w:r>
+      <w:r>
+        <w:rPr>
+          <w:rFonts w:ascii="Narkisim" w:hAnsi="Narkisim" w:cs="Narkisim"/>
+          <w:sz w:val="26"/>
+          <w:szCs w:val="26"/>
+          <w:lang w:val="en-US"/>
+        </w:rPr>
+        <w:t>jumped_locs</w:t>
+      </w:r>
+      <w:r>
+        <w:rPr>
+          <w:rFonts w:ascii="Narkisim" w:hAnsi="Narkisim" w:cs="Narkisim"/>
+          <w:sz w:val="26"/>
+          <w:szCs w:val="26"/>
+          <w:rtl/>
+          <w:lang w:val="en-US"/>
+        </w:rPr>
+        <w:t xml:space="preserve"> יהיה ריק או </w:t>
+      </w:r>
+      <w:r>
+        <w:rPr>
+          <w:rFonts w:ascii="Narkisim" w:hAnsi="Narkisim" w:cs="Narkisim"/>
+          <w:sz w:val="26"/>
+          <w:szCs w:val="26"/>
+          <w:lang w:val="en-US"/>
+        </w:rPr>
+        <w:t>None</w:t>
+      </w:r>
+      <w:r>
+        <w:rPr>
+          <w:rFonts w:ascii="Narkisim" w:hAnsi="Narkisim" w:cs="Narkisim"/>
+          <w:sz w:val="26"/>
+          <w:szCs w:val="26"/>
+          <w:rtl/>
+          <w:lang w:val="en-US"/>
+        </w:rPr>
+        <w:t>, ואילו בפעולת קפיצה שדה זה יכיל את כל הקפיצות שנעשו.</w:t>
       </w:r>
     </w:p>
     <w:p>
       <w:pPr>
         <w:bidi/>
-        <w:rPr>
-          <w:rFonts w:hint="cs"/>
-          <w:rtl/>
-          <w:lang w:val="en-US"/>
-        </w:rPr>
-      </w:pPr>
-      <w:r>
-        <w:rPr>
-          <w:rFonts w:hint="cs"/>
-          <w:rtl/>
-          <w:lang w:val="en-US"/>
-        </w:rPr>
-        <w:t>הוא מחשב כמה שחקנים "פשוטים" (=לא מלכים) יש לו וכמה יש למתמודד השני.</w:t>
-      </w:r>
-      <w:r>
-        <w:rPr>
-          <w:rtl/>
-          <w:lang w:val="en-US"/>
-        </w:rPr>
-        <w:br/>
-      </w:r>
-      <w:r>
-        <w:rPr>
-          <w:rFonts w:hint="cs"/>
-          <w:rtl/>
-          <w:lang w:val="en-US"/>
-        </w:rPr>
-        <w:t>בנוסף, מחשב כמה מלכים יש לו וכמה למתמודד.</w:t>
-      </w:r>
-      <w:r>
-        <w:rPr>
-          <w:rtl/>
-          <w:lang w:val="en-US"/>
-        </w:rPr>
-        <w:br/>
-      </w:r>
-      <w:r>
-        <w:rPr>
-          <w:rFonts w:hint="cs"/>
-          <w:rtl/>
-          <w:lang w:val="en-US"/>
-        </w:rPr>
-        <w:t>אם לאויב אין שחקנים (כלומר ניצחון ל</w:t>
-      </w:r>
-      <w:r>
-        <w:rPr>
-          <w:rFonts w:hint="cs"/>
-          <w:rtl/>
-          <w:lang w:val="en-US"/>
-        </w:rPr>
-        <w:t xml:space="preserve">ו) מחזיר </w:t>
-      </w:r>
-      <w:r>
-        <w:rPr>
-          <w:rFonts w:ascii="Calibri" w:hAnsi="Calibri" w:cs="Calibri"/>
-          <w:rtl/>
-          <w:lang w:val="en-US"/>
-        </w:rPr>
-        <w:t>∞</w:t>
-      </w:r>
-      <w:r>
-        <w:rPr>
-          <w:rFonts w:hint="cs"/>
-          <w:rtl/>
-          <w:lang w:val="en-US"/>
-        </w:rPr>
-        <w:t xml:space="preserve"> (או במקרה שלנו 6000)</w:t>
-      </w:r>
-      <w:r>
-        <w:rPr>
-          <w:rtl/>
-          <w:lang w:val="en-US"/>
-        </w:rPr>
-        <w:br/>
-      </w:r>
-      <w:r>
-        <w:rPr>
-          <w:rFonts w:hint="cs"/>
-          <w:rtl/>
-          <w:lang w:val="en-US"/>
-        </w:rPr>
-        <w:t xml:space="preserve">לעומת זאת, </w:t>
-      </w:r>
-      <w:r>
-        <w:rPr>
-          <w:rFonts w:hint="cs"/>
-          <w:rtl/>
-          <w:lang w:val="en-US"/>
-        </w:rPr>
-        <w:t xml:space="preserve">אם אין שחקנים לו (כלומר ניצחון לאויב) מוחזר </w:t>
-      </w:r>
-      <w:r>
-        <w:rPr>
-          <w:lang w:val="en-US"/>
-        </w:rPr>
-        <w:t>-</w:t>
-      </w:r>
-      <w:r>
-        <w:rPr>
-          <w:rFonts w:cstheme="minorHAnsi"/>
-          <w:lang w:val="en-US"/>
-        </w:rPr>
-        <w:t>∞</w:t>
-      </w:r>
-      <w:r>
-        <w:rPr>
-          <w:rFonts w:hint="cs"/>
-          <w:rtl/>
-          <w:lang w:val="en-US"/>
-        </w:rPr>
-        <w:t xml:space="preserve"> (או במקרה שלנו </w:t>
-      </w:r>
-      <w:r>
-        <w:rPr>
-          <w:lang w:val="en-US"/>
-        </w:rPr>
-        <w:t>-6000</w:t>
-      </w:r>
-      <w:r>
-        <w:rPr>
-          <w:rFonts w:hint="cs"/>
-          <w:rtl/>
-          <w:lang w:val="en-US"/>
-        </w:rPr>
-        <w:t>).</w:t>
-      </w:r>
+        <w:spacing w:line="360" w:lineRule="auto"/>
+        <w:jc w:val="both"/>
+        <w:rPr>
+          <w:rFonts w:ascii="Narkisim" w:hAnsi="Narkisim" w:cs="Narkisim"/>
+          <w:b/>
+          <w:bCs/>
+          <w:sz w:val="26"/>
+          <w:szCs w:val="26"/>
+          <w:u w:val="single"/>
+          <w:rtl/>
+        </w:rPr>
+      </w:pPr>
     </w:p>
     <w:p>
       <w:pPr>
         <w:bidi/>
-        <w:rPr>
-          <w:rtl/>
-          <w:lang w:val="en-US"/>
-        </w:rPr>
-      </w:pPr>
-      <w:r>
-        <w:rPr>
-          <w:rFonts w:hint="cs"/>
-          <w:rtl/>
-          <w:lang w:val="en-US"/>
-        </w:rPr>
-        <w:t>בכל מקרה אחר, ממשקלים את השחקנים שעל הלוח</w:t>
-      </w:r>
-      <w:r>
-        <w:rPr>
-          <w:rFonts w:hint="cs"/>
-          <w:rtl/>
-          <w:lang w:val="en-US"/>
-        </w:rPr>
-        <w:t>, משקל שחקן פשוט הוא 1 ושחקן "מלך" הוא 1.5</w:t>
-      </w:r>
-      <w:r>
-        <w:rPr>
-          <w:rFonts w:hint="cs"/>
-          <w:rtl/>
-          <w:lang w:val="en-US"/>
-        </w:rPr>
-        <w:t xml:space="preserve"> ומה שמוחזר </w:t>
-      </w:r>
-      <w:r>
-        <w:rPr>
-          <w:rFonts w:hint="cs"/>
-          <w:rtl/>
-          <w:lang w:val="en-US"/>
-        </w:rPr>
-        <w:t xml:space="preserve">הוא </w:t>
-      </w:r>
-      <w:r>
-        <w:rPr>
-          <w:lang w:val="en-US"/>
-        </w:rPr>
-        <w:t>our_weight – opponent_weight</w:t>
-      </w:r>
-      <w:r>
-        <w:rPr>
-          <w:rFonts w:hint="cs"/>
-          <w:rtl/>
-          <w:lang w:val="en-US"/>
-        </w:rPr>
-        <w:t>.</w:t>
+        <w:spacing w:line="360" w:lineRule="auto"/>
+        <w:jc w:val="both"/>
+        <w:rPr>
+          <w:rFonts w:ascii="Narkisim" w:hAnsi="Narkisim" w:cs="Narkisim"/>
+          <w:b/>
+          <w:bCs/>
+          <w:sz w:val="26"/>
+          <w:szCs w:val="26"/>
+          <w:u w:val="single"/>
+          <w:rtl/>
+        </w:rPr>
+      </w:pPr>
+      <w:r>
+        <w:rPr>
+          <w:rFonts w:ascii="Narkisim" w:hAnsi="Narkisim" w:cs="Narkisim"/>
+          <w:b/>
+          <w:bCs/>
+          <w:sz w:val="26"/>
+          <w:szCs w:val="26"/>
+          <w:u w:val="single"/>
+          <w:rtl/>
+        </w:rPr>
+        <w:t>חלק ב':</w:t>
       </w:r>
     </w:p>
     <w:p>
       <w:pPr>
         <w:bidi/>
-        <w:rPr>
-          <w:rtl/>
-          <w:lang w:val="en-US"/>
-        </w:rPr>
-      </w:pPr>
-      <w:r>
-        <w:rPr>
-          <w:rFonts w:hint="cs"/>
-          <w:rtl/>
-          <w:lang w:val="en-US"/>
-        </w:rPr>
-        <w:t>או בצורה פורמלית:</w:t>
+        <w:spacing w:line="360" w:lineRule="auto"/>
+        <w:jc w:val="both"/>
+        <w:rPr>
+          <w:rFonts w:ascii="Narkisim" w:hAnsi="Narkisim" w:cs="Narkisim"/>
+          <w:sz w:val="26"/>
+          <w:szCs w:val="26"/>
+          <w:rtl/>
+          <w:lang w:val="en-US"/>
+        </w:rPr>
+      </w:pPr>
+      <w:r>
+        <w:rPr>
+          <w:rFonts w:ascii="Narkisim" w:hAnsi="Narkisim" w:cs="Narkisim"/>
+          <w:sz w:val="26"/>
+          <w:szCs w:val="26"/>
+          <w:rtl/>
+        </w:rPr>
+        <w:t xml:space="preserve">3. הגישה ה"נאיבית" בה נוקט השחקן לשם חלוקת הזמן בין כל </w:t>
+      </w:r>
+      <w:r>
+        <w:rPr>
+          <w:rFonts w:ascii="Narkisim" w:hAnsi="Narkisim" w:cs="Narkisim"/>
+          <w:sz w:val="26"/>
+          <w:szCs w:val="26"/>
+        </w:rPr>
+        <w:t>K</w:t>
+      </w:r>
+      <w:r>
+        <w:rPr>
+          <w:rFonts w:ascii="Narkisim" w:hAnsi="Narkisim" w:cs="Narkisim"/>
+          <w:sz w:val="26"/>
+          <w:szCs w:val="26"/>
+          <w:rtl/>
+        </w:rPr>
+        <w:t xml:space="preserve"> המהלכים היא חלוקה אחידה של הזמן לכל </w:t>
+      </w:r>
+      <w:r>
+        <w:rPr>
+          <w:rFonts w:ascii="Narkisim" w:hAnsi="Narkisim" w:cs="Narkisim"/>
+          <w:sz w:val="26"/>
+          <w:szCs w:val="26"/>
+          <w:rtl/>
+        </w:rPr>
+        <w:t>ה</w:t>
+      </w:r>
+      <w:r>
+        <w:rPr>
+          <w:rFonts w:ascii="Narkisim" w:hAnsi="Narkisim" w:cs="Narkisim"/>
+          <w:sz w:val="26"/>
+          <w:szCs w:val="26"/>
+          <w:rtl/>
+        </w:rPr>
+        <w:t>צעד</w:t>
+      </w:r>
+      <w:r>
+        <w:rPr>
+          <w:rFonts w:ascii="Narkisim" w:hAnsi="Narkisim" w:cs="Narkisim"/>
+          <w:sz w:val="26"/>
+          <w:szCs w:val="26"/>
+          <w:rtl/>
+        </w:rPr>
+        <w:t>ים</w:t>
+      </w:r>
+      <w:r>
+        <w:rPr>
+          <w:rFonts w:ascii="Narkisim" w:hAnsi="Narkisim" w:cs="Narkisim"/>
+          <w:sz w:val="26"/>
+          <w:szCs w:val="26"/>
+          <w:rtl/>
+        </w:rPr>
+        <w:t xml:space="preserve"> פחות </w:t>
+      </w:r>
+      <w:r>
+        <w:rPr>
+          <w:rFonts w:ascii="Narkisim" w:hAnsi="Narkisim" w:cs="Narkisim"/>
+          <w:sz w:val="26"/>
+          <w:szCs w:val="26"/>
+          <w:lang w:val="en-US"/>
+        </w:rPr>
+        <w:t>buffer</w:t>
+      </w:r>
+      <w:r>
+        <w:rPr>
+          <w:rFonts w:ascii="Narkisim" w:hAnsi="Narkisim" w:cs="Narkisim"/>
+          <w:sz w:val="26"/>
+          <w:szCs w:val="26"/>
+          <w:rtl/>
+          <w:lang w:val="en-US"/>
+        </w:rPr>
+        <w:t xml:space="preserve"> קבוע.</w:t>
+      </w:r>
+      <w:r>
+        <w:rPr>
+          <w:rFonts w:ascii="Narkisim" w:hAnsi="Narkisim" w:cs="Narkisim"/>
+          <w:sz w:val="26"/>
+          <w:szCs w:val="26"/>
+          <w:rtl/>
+          <w:lang w:val="en-US"/>
+        </w:rPr>
+        <w:br/>
+        <w:t xml:space="preserve">כלומר, </w:t>
+      </w:r>
+      <w:r>
+        <w:rPr>
+          <w:rFonts w:ascii="Narkisim" w:hAnsi="Narkisim" w:cs="Narkisim"/>
+          <w:sz w:val="26"/>
+          <w:szCs w:val="26"/>
+          <w:rtl/>
+          <w:lang w:val="en-US"/>
+        </w:rPr>
+        <w:t>כלומר כל צעד יקבל כמות זמן זהה</w:t>
+      </w:r>
+      <w:r>
+        <w:rPr>
+          <w:rFonts w:ascii="Narkisim" w:hAnsi="Narkisim" w:cs="Narkisim"/>
+          <w:sz w:val="26"/>
+          <w:szCs w:val="26"/>
+          <w:rtl/>
+          <w:lang w:val="en-US"/>
+        </w:rPr>
+        <w:t>.</w:t>
       </w:r>
     </w:p>
     <w:p>
       <w:pPr>
         <w:bidi/>
-        <w:rPr>
-          <w:rtl/>
-          <w:lang w:val="en-US"/>
-        </w:rPr>
-      </w:pPr>
-      <w:r>
-        <w:rPr>
-          <w:rFonts w:hint="cs"/>
-          <w:rtl/>
-          <w:lang w:val="en-US"/>
-        </w:rPr>
-        <w:t>נגדיר משקל שחקן כ:</w:t>
+        <w:spacing w:line="360" w:lineRule="auto"/>
+        <w:jc w:val="both"/>
+        <w:rPr>
+          <w:rFonts w:ascii="Narkisim" w:hAnsi="Narkisim" w:cs="Narkisim"/>
+          <w:sz w:val="26"/>
+          <w:szCs w:val="26"/>
+          <w:rtl/>
+          <w:lang w:val="en-US"/>
+        </w:rPr>
+      </w:pPr>
+      <w:r>
+        <w:rPr>
+          <w:rFonts w:ascii="Narkisim" w:hAnsi="Narkisim" w:cs="Narkisim"/>
+          <w:sz w:val="26"/>
+          <w:szCs w:val="26"/>
+          <w:rtl/>
+          <w:lang w:val="en-US"/>
+        </w:rPr>
+        <w:t>4. חסרון אפשרי של השיטה הזו היא ש</w:t>
+      </w:r>
+      <w:r>
+        <w:rPr>
+          <w:rFonts w:ascii="Narkisim" w:hAnsi="Narkisim" w:cs="Narkisim"/>
+          <w:sz w:val="26"/>
+          <w:szCs w:val="26"/>
+          <w:rtl/>
+          <w:lang w:val="en-US"/>
+        </w:rPr>
+        <w:t xml:space="preserve">בגלל שהוא מקציב זמן זהה עבור כל תור השחקן לא יצליח לפתח עד עומק מאוד עמוק בעץ בכל איטרציה </w:t>
+      </w:r>
+      <w:r>
+        <w:rPr>
+          <w:rFonts w:ascii="Narkisim" w:hAnsi="Narkisim" w:cs="Narkisim"/>
+          <w:sz w:val="26"/>
+          <w:szCs w:val="26"/>
+          <w:rtl/>
+          <w:lang w:val="en-US"/>
+        </w:rPr>
+        <w:t xml:space="preserve">, נקרא לעומק הזה </w:t>
+      </w:r>
+      <w:r>
+        <w:rPr>
+          <w:rFonts w:ascii="Narkisim" w:hAnsi="Narkisim" w:cs="Narkisim"/>
+          <w:sz w:val="26"/>
+          <w:szCs w:val="26"/>
+          <w:lang w:val="en-US"/>
+        </w:rPr>
+        <w:t>d</w:t>
+      </w:r>
+      <w:r>
+        <w:rPr>
+          <w:rFonts w:ascii="Narkisim" w:hAnsi="Narkisim" w:cs="Narkisim"/>
+          <w:sz w:val="26"/>
+          <w:szCs w:val="26"/>
+          <w:rtl/>
+          <w:lang w:val="en-US"/>
+        </w:rPr>
+        <w:t xml:space="preserve"> </w:t>
+      </w:r>
+      <w:r>
+        <w:rPr>
+          <w:rFonts w:ascii="Narkisim" w:hAnsi="Narkisim" w:cs="Narkisim"/>
+          <w:sz w:val="26"/>
+          <w:szCs w:val="26"/>
+          <w:rtl/>
+          <w:lang w:val="en-US"/>
+        </w:rPr>
+        <w:t xml:space="preserve">ולכן אם יש שחקן חכם שיגרם לו </w:t>
+      </w:r>
+      <w:r>
+        <w:rPr>
+          <w:rFonts w:ascii="Narkisim" w:hAnsi="Narkisim" w:cs="Narkisim"/>
+          <w:sz w:val="26"/>
+          <w:szCs w:val="26"/>
+          <w:rtl/>
+          <w:lang w:val="en-US"/>
+        </w:rPr>
+        <w:t xml:space="preserve">ל"הרגשת" </w:t>
+      </w:r>
+      <w:r>
+        <w:rPr>
+          <w:rFonts w:ascii="Narkisim" w:hAnsi="Narkisim" w:cs="Narkisim"/>
+          <w:sz w:val="26"/>
+          <w:szCs w:val="26"/>
+          <w:rtl/>
+          <w:lang w:val="en-US"/>
+        </w:rPr>
+        <w:t xml:space="preserve">ניצחון בעומק </w:t>
+      </w:r>
+      <w:r>
+        <w:rPr>
+          <w:rFonts w:ascii="Narkisim" w:hAnsi="Narkisim" w:cs="Narkisim"/>
+          <w:sz w:val="26"/>
+          <w:szCs w:val="26"/>
+          <w:lang w:val="en-US"/>
+        </w:rPr>
+        <w:t>d</w:t>
+      </w:r>
+      <w:r>
+        <w:rPr>
+          <w:rFonts w:ascii="Narkisim" w:hAnsi="Narkisim" w:cs="Narkisim"/>
+          <w:sz w:val="26"/>
+          <w:szCs w:val="26"/>
+          <w:rtl/>
+          <w:lang w:val="en-US"/>
+        </w:rPr>
+        <w:t xml:space="preserve"> (שזה העומק ש</w:t>
+      </w:r>
+      <w:r>
+        <w:rPr>
+          <w:rFonts w:ascii="Narkisim" w:hAnsi="Narkisim" w:cs="Narkisim"/>
+          <w:sz w:val="26"/>
+          <w:szCs w:val="26"/>
+          <w:lang w:val="en-US"/>
+        </w:rPr>
+        <w:t>simple_player</w:t>
+      </w:r>
+      <w:r>
+        <w:rPr>
+          <w:rFonts w:ascii="Narkisim" w:hAnsi="Narkisim" w:cs="Narkisim"/>
+          <w:sz w:val="26"/>
+          <w:szCs w:val="26"/>
+          <w:rtl/>
+          <w:lang w:val="en-US"/>
+        </w:rPr>
+        <w:t xml:space="preserve"> נניח יצליח לפתח) ומכין לו הפתעה ב</w:t>
+      </w:r>
+      <w:r>
+        <w:rPr>
+          <w:rFonts w:ascii="Narkisim" w:hAnsi="Narkisim" w:cs="Narkisim"/>
+          <w:sz w:val="26"/>
+          <w:szCs w:val="26"/>
+          <w:lang w:val="en-US"/>
+        </w:rPr>
+        <w:t>d+1</w:t>
+      </w:r>
+      <w:r>
+        <w:rPr>
+          <w:rFonts w:ascii="Narkisim" w:hAnsi="Narkisim" w:cs="Narkisim"/>
+          <w:sz w:val="26"/>
+          <w:szCs w:val="26"/>
+          <w:rtl/>
+          <w:lang w:val="en-US"/>
+        </w:rPr>
+        <w:t xml:space="preserve"> (כלומר שהשחקן החכם פתאום </w:t>
+      </w:r>
+      <w:r>
+        <w:rPr>
+          <w:rFonts w:ascii="Narkisim" w:hAnsi="Narkisim" w:cs="Narkisim"/>
+          <w:sz w:val="26"/>
+          <w:szCs w:val="26"/>
+          <w:rtl/>
+          <w:lang w:val="en-US"/>
+        </w:rPr>
+        <w:t>ייתן</w:t>
+      </w:r>
+      <w:r>
+        <w:rPr>
+          <w:rFonts w:ascii="Narkisim" w:hAnsi="Narkisim" w:cs="Narkisim"/>
+          <w:sz w:val="26"/>
+          <w:szCs w:val="26"/>
+          <w:rtl/>
+          <w:lang w:val="en-US"/>
+        </w:rPr>
+        <w:t xml:space="preserve"> מהלך שיאכל הרבה שחקנים של</w:t>
+      </w:r>
+      <w:r>
+        <w:rPr>
+          <w:rFonts w:ascii="Narkisim" w:hAnsi="Narkisim" w:cs="Narkisim"/>
+          <w:sz w:val="26"/>
+          <w:szCs w:val="26"/>
+          <w:rtl/>
+          <w:lang w:val="en-US"/>
+        </w:rPr>
+        <w:t xml:space="preserve"> </w:t>
+      </w:r>
+      <w:r>
+        <w:rPr>
+          <w:rFonts w:ascii="Narkisim" w:hAnsi="Narkisim" w:cs="Narkisim"/>
+          <w:sz w:val="26"/>
+          <w:szCs w:val="26"/>
+          <w:lang w:val="en-US"/>
+        </w:rPr>
+        <w:t>simple_player</w:t>
+      </w:r>
+      <w:r>
+        <w:rPr>
+          <w:rFonts w:ascii="Narkisim" w:hAnsi="Narkisim" w:cs="Narkisim"/>
+          <w:sz w:val="26"/>
+          <w:szCs w:val="26"/>
+          <w:rtl/>
+          <w:lang w:val="en-US"/>
+        </w:rPr>
+        <w:t>)</w:t>
+      </w:r>
+      <w:r>
+        <w:rPr>
+          <w:rFonts w:ascii="Narkisim" w:hAnsi="Narkisim" w:cs="Narkisim"/>
+          <w:sz w:val="26"/>
+          <w:szCs w:val="26"/>
+          <w:rtl/>
+          <w:lang w:val="en-US"/>
+        </w:rPr>
+        <w:t xml:space="preserve"> הוא יוכל לנצח אותו.</w:t>
       </w:r>
     </w:p>
     <w:p>
       <w:pPr>
         <w:bidi/>
-        <w:rPr>
-          <w:rFonts w:hint="cs"/>
+        <w:spacing w:line="360" w:lineRule="auto"/>
+        <w:jc w:val="both"/>
+        <w:rPr>
+          <w:rFonts w:ascii="Narkisim" w:hAnsi="Narkisim" w:cs="Narkisim"/>
+          <w:sz w:val="26"/>
+          <w:szCs w:val="26"/>
+          <w:rtl/>
+          <w:lang w:val="en-US"/>
+        </w:rPr>
+      </w:pPr>
+      <w:r>
+        <w:rPr>
+          <w:rFonts w:ascii="Narkisim" w:hAnsi="Narkisim" w:cs="Narkisim"/>
+          <w:sz w:val="26"/>
+          <w:szCs w:val="26"/>
+          <w:rtl/>
+          <w:lang w:val="en-US"/>
+        </w:rPr>
+        <w:t xml:space="preserve">5. </w:t>
+      </w:r>
+      <w:r>
+        <w:rPr>
+          <w:rFonts w:ascii="Narkisim" w:hAnsi="Narkisim" w:cs="Narkisim"/>
+          <w:sz w:val="26"/>
+          <w:szCs w:val="26"/>
+          <w:rtl/>
+          <w:lang w:val="en-US"/>
+        </w:rPr>
+        <w:t xml:space="preserve">הפונקציה </w:t>
+      </w:r>
+      <w:r>
+        <w:rPr>
+          <w:rFonts w:ascii="Narkisim" w:hAnsi="Narkisim" w:cs="Narkisim"/>
+          <w:sz w:val="26"/>
+          <w:szCs w:val="26"/>
+          <w:rtl/>
+          <w:lang w:val="en-US"/>
+        </w:rPr>
+        <w:t>היוריסטית</w:t>
+      </w:r>
+      <w:r>
+        <w:rPr>
+          <w:rFonts w:ascii="Narkisim" w:hAnsi="Narkisim" w:cs="Narkisim"/>
+          <w:sz w:val="26"/>
+          <w:szCs w:val="26"/>
+          <w:rtl/>
+          <w:lang w:val="en-US"/>
+        </w:rPr>
+        <w:t xml:space="preserve"> שמשתמש בה השחקן ה</w:t>
+      </w:r>
+      <w:r>
+        <w:rPr>
+          <w:rFonts w:ascii="Narkisim" w:hAnsi="Narkisim" w:cs="Narkisim"/>
+          <w:sz w:val="26"/>
+          <w:szCs w:val="26"/>
+          <w:rtl/>
+          <w:lang w:val="en-US"/>
+        </w:rPr>
+        <w:t>יא:</w:t>
+      </w:r>
+    </w:p>
+    <w:p>
+      <w:pPr>
+        <w:bidi/>
+        <w:spacing w:line="360" w:lineRule="auto"/>
+        <w:jc w:val="both"/>
+        <w:rPr>
+          <w:rFonts w:ascii="Narkisim" w:hAnsi="Narkisim" w:cs="Narkisim"/>
+          <w:sz w:val="26"/>
+          <w:szCs w:val="26"/>
+          <w:rtl/>
+          <w:lang w:val="en-US"/>
+        </w:rPr>
+      </w:pPr>
+      <w:r>
+        <w:rPr>
+          <w:rFonts w:ascii="Narkisim" w:hAnsi="Narkisim" w:cs="Narkisim"/>
+          <w:sz w:val="26"/>
+          <w:szCs w:val="26"/>
+          <w:rtl/>
+          <w:lang w:val="en-US"/>
+        </w:rPr>
+        <w:t>הוא מחשב כמה שחקנים "פשוטים" (=לא מלכים) יש לו וכמה יש למתמודד השני.</w:t>
+      </w:r>
+      <w:r>
+        <w:rPr>
+          <w:rFonts w:ascii="Narkisim" w:hAnsi="Narkisim" w:cs="Narkisim"/>
+          <w:sz w:val="26"/>
+          <w:szCs w:val="26"/>
+          <w:rtl/>
+          <w:lang w:val="en-US"/>
+        </w:rPr>
+        <w:t xml:space="preserve"> </w:t>
+      </w:r>
+      <w:r>
+        <w:rPr>
+          <w:rFonts w:ascii="Narkisim" w:hAnsi="Narkisim" w:cs="Narkisim"/>
+          <w:sz w:val="26"/>
+          <w:szCs w:val="26"/>
+          <w:rtl/>
+          <w:lang w:val="en-US"/>
+        </w:rPr>
+        <w:t>בנוסף,</w:t>
+      </w:r>
+      <w:r>
+        <w:rPr>
+          <w:rFonts w:ascii="Narkisim" w:hAnsi="Narkisim" w:cs="Narkisim"/>
+          <w:sz w:val="26"/>
+          <w:szCs w:val="26"/>
+          <w:rtl/>
+          <w:lang w:val="en-US"/>
+        </w:rPr>
+        <w:t xml:space="preserve"> </w:t>
+      </w:r>
+      <w:r>
+        <w:rPr>
+          <w:rFonts w:ascii="Narkisim" w:hAnsi="Narkisim" w:cs="Narkisim"/>
+          <w:sz w:val="26"/>
+          <w:szCs w:val="26"/>
+          <w:rtl/>
+          <w:lang w:val="en-US"/>
+        </w:rPr>
+        <w:t>מחשב</w:t>
+      </w:r>
+      <w:r>
+        <w:rPr>
+          <w:rFonts w:ascii="Narkisim" w:hAnsi="Narkisim" w:cs="Narkisim"/>
+          <w:sz w:val="26"/>
+          <w:szCs w:val="26"/>
+          <w:rtl/>
+          <w:lang w:val="en-US"/>
+        </w:rPr>
+        <w:t xml:space="preserve"> </w:t>
+      </w:r>
+      <w:r>
+        <w:rPr>
+          <w:rFonts w:ascii="Narkisim" w:hAnsi="Narkisim" w:cs="Narkisim"/>
+          <w:sz w:val="26"/>
+          <w:szCs w:val="26"/>
+          <w:rtl/>
+          <w:lang w:val="en-US"/>
+        </w:rPr>
+        <w:t>כמה מלכים יש לו וכמה למתמודד.</w:t>
+      </w:r>
+      <w:r>
+        <w:rPr>
+          <w:rFonts w:ascii="Narkisim" w:hAnsi="Narkisim" w:cs="Narkisim"/>
+          <w:sz w:val="26"/>
+          <w:szCs w:val="26"/>
+          <w:rtl/>
+          <w:lang w:val="en-US"/>
+        </w:rPr>
+        <w:t xml:space="preserve"> </w:t>
+      </w:r>
+      <w:r>
+        <w:rPr>
+          <w:rFonts w:ascii="Narkisim" w:hAnsi="Narkisim" w:cs="Narkisim"/>
+          <w:sz w:val="26"/>
+          <w:szCs w:val="26"/>
+          <w:rtl/>
+          <w:lang w:val="en-US"/>
+        </w:rPr>
+        <w:t>אם לאויב אין שחקנים (כלומר ניצחון ל</w:t>
+      </w:r>
+      <w:r>
+        <w:rPr>
+          <w:rFonts w:ascii="Narkisim" w:hAnsi="Narkisim" w:cs="Narkisim"/>
+          <w:sz w:val="26"/>
+          <w:szCs w:val="26"/>
+          <w:rtl/>
+          <w:lang w:val="en-US"/>
+        </w:rPr>
+        <w:t xml:space="preserve">ו) מחזיר </w:t>
+      </w:r>
+      <w:r>
+        <w:rPr>
+          <w:rFonts w:ascii="Arial" w:hAnsi="Arial" w:cs="Arial" w:hint="cs"/>
+          <w:sz w:val="26"/>
+          <w:szCs w:val="26"/>
+          <w:rtl/>
+          <w:lang w:val="en-US"/>
+        </w:rPr>
+        <w:t>∞</w:t>
+      </w:r>
+      <w:r>
+        <w:rPr>
+          <w:rFonts w:ascii="Narkisim" w:hAnsi="Narkisim" w:cs="Narkisim"/>
+          <w:sz w:val="26"/>
+          <w:szCs w:val="26"/>
+          <w:rtl/>
+          <w:lang w:val="en-US"/>
+        </w:rPr>
+        <w:t xml:space="preserve"> (או במקרה שלנו 6000)</w:t>
+      </w:r>
+      <w:r>
+        <w:rPr>
+          <w:rFonts w:ascii="Narkisim" w:hAnsi="Narkisim" w:cs="Narkisim"/>
+          <w:sz w:val="26"/>
+          <w:szCs w:val="26"/>
+          <w:rtl/>
+          <w:lang w:val="en-US"/>
+        </w:rPr>
+        <w:t xml:space="preserve">. </w:t>
+      </w:r>
+      <w:r>
+        <w:rPr>
+          <w:rFonts w:ascii="Narkisim" w:hAnsi="Narkisim" w:cs="Narkisim"/>
+          <w:sz w:val="26"/>
+          <w:szCs w:val="26"/>
+          <w:rtl/>
+          <w:lang w:val="en-US"/>
+        </w:rPr>
+        <w:t xml:space="preserve">לעומת זאת, </w:t>
+      </w:r>
+      <w:r>
+        <w:rPr>
+          <w:rFonts w:ascii="Narkisim" w:hAnsi="Narkisim" w:cs="Narkisim"/>
+          <w:sz w:val="26"/>
+          <w:szCs w:val="26"/>
+          <w:rtl/>
+          <w:lang w:val="en-US"/>
+        </w:rPr>
+        <w:t xml:space="preserve">אם אין שחקנים לו (כלומר ניצחון לאויב) מוחזר </w:t>
+      </w:r>
+      <w:r>
+        <w:rPr>
+          <w:rFonts w:ascii="Narkisim" w:hAnsi="Narkisim" w:cs="Narkisim"/>
+          <w:sz w:val="26"/>
+          <w:szCs w:val="26"/>
+          <w:lang w:val="en-US"/>
+        </w:rPr>
+        <w:t>-</w:t>
+      </w:r>
+      <w:r>
+        <w:rPr>
+          <w:rFonts w:ascii="Arial" w:hAnsi="Arial" w:cs="Arial"/>
+          <w:sz w:val="26"/>
+          <w:szCs w:val="26"/>
+          <w:lang w:val="en-US"/>
+        </w:rPr>
+        <w:t>∞</w:t>
+      </w:r>
+      <w:r>
+        <w:rPr>
+          <w:rFonts w:ascii="Narkisim" w:hAnsi="Narkisim" w:cs="Narkisim"/>
+          <w:sz w:val="26"/>
+          <w:szCs w:val="26"/>
+          <w:rtl/>
+          <w:lang w:val="en-US"/>
+        </w:rPr>
+        <w:t xml:space="preserve"> (או במקרה שלנו </w:t>
+      </w:r>
+      <w:r>
+        <w:rPr>
+          <w:rFonts w:ascii="Narkisim" w:hAnsi="Narkisim" w:cs="Narkisim"/>
+          <w:sz w:val="26"/>
+          <w:szCs w:val="26"/>
+          <w:lang w:val="en-US"/>
+        </w:rPr>
+        <w:t>-6000</w:t>
+      </w:r>
+      <w:r>
+        <w:rPr>
+          <w:rFonts w:ascii="Narkisim" w:hAnsi="Narkisim" w:cs="Narkisim"/>
+          <w:sz w:val="26"/>
+          <w:szCs w:val="26"/>
+          <w:rtl/>
+          <w:lang w:val="en-US"/>
+        </w:rPr>
+        <w:t>).</w:t>
+      </w:r>
+    </w:p>
+    <w:p>
+      <w:pPr>
+        <w:bidi/>
+        <w:spacing w:line="360" w:lineRule="auto"/>
+        <w:jc w:val="both"/>
+        <w:rPr>
+          <w:rFonts w:ascii="Narkisim" w:hAnsi="Narkisim" w:cs="Narkisim"/>
+          <w:sz w:val="26"/>
+          <w:szCs w:val="26"/>
+          <w:rtl/>
+          <w:lang w:val="en-US"/>
+        </w:rPr>
+      </w:pPr>
+      <w:r>
+        <w:rPr>
+          <w:rFonts w:ascii="Narkisim" w:hAnsi="Narkisim" w:cs="Narkisim"/>
+          <w:sz w:val="26"/>
+          <w:szCs w:val="26"/>
+          <w:rtl/>
+          <w:lang w:val="en-US"/>
+        </w:rPr>
+        <w:t>בכל מקרה אחר, ממשקלים את השחקנים שעל הלוח</w:t>
+      </w:r>
+      <w:r>
+        <w:rPr>
+          <w:rFonts w:ascii="Narkisim" w:hAnsi="Narkisim" w:cs="Narkisim"/>
+          <w:sz w:val="26"/>
+          <w:szCs w:val="26"/>
+          <w:rtl/>
+          <w:lang w:val="en-US"/>
+        </w:rPr>
+        <w:t>, משקל שחקן פשוט הוא 1 ושחקן "מלך" הוא 1.5</w:t>
+      </w:r>
+      <w:r>
+        <w:rPr>
+          <w:rFonts w:ascii="Narkisim" w:hAnsi="Narkisim" w:cs="Narkisim"/>
+          <w:sz w:val="26"/>
+          <w:szCs w:val="26"/>
+          <w:rtl/>
+          <w:lang w:val="en-US"/>
+        </w:rPr>
+        <w:t xml:space="preserve"> ומה שמוחזר </w:t>
+      </w:r>
+      <w:r>
+        <w:rPr>
+          <w:rFonts w:ascii="Narkisim" w:hAnsi="Narkisim" w:cs="Narkisim"/>
+          <w:sz w:val="26"/>
+          <w:szCs w:val="26"/>
+          <w:rtl/>
+          <w:lang w:val="en-US"/>
+        </w:rPr>
+        <w:t xml:space="preserve">הוא </w:t>
+      </w:r>
+      <w:r>
+        <w:rPr>
+          <w:rFonts w:ascii="Narkisim" w:hAnsi="Narkisim" w:cs="Narkisim"/>
+          <w:sz w:val="26"/>
+          <w:szCs w:val="26"/>
+          <w:lang w:val="en-US"/>
+        </w:rPr>
+        <w:t>our_weight – opponent_weight</w:t>
+      </w:r>
+      <w:r>
+        <w:rPr>
+          <w:rFonts w:ascii="Narkisim" w:hAnsi="Narkisim" w:cs="Narkisim"/>
+          <w:sz w:val="26"/>
+          <w:szCs w:val="26"/>
+          <w:rtl/>
+          <w:lang w:val="en-US"/>
+        </w:rPr>
+        <w:t>.</w:t>
+      </w:r>
+    </w:p>
+    <w:p>
+      <w:pPr>
+        <w:bidi/>
+        <w:spacing w:line="360" w:lineRule="auto"/>
+        <w:jc w:val="both"/>
+        <w:rPr>
+          <w:rFonts w:ascii="Narkisim" w:hAnsi="Narkisim" w:cs="Narkisim"/>
+          <w:sz w:val="26"/>
+          <w:szCs w:val="26"/>
+          <w:rtl/>
+          <w:lang w:val="en-US"/>
+        </w:rPr>
+      </w:pPr>
+      <w:r>
+        <w:rPr>
+          <w:rFonts w:ascii="Narkisim" w:hAnsi="Narkisim" w:cs="Narkisim"/>
+          <w:sz w:val="26"/>
+          <w:szCs w:val="26"/>
+          <w:rtl/>
+          <w:lang w:val="en-US"/>
+        </w:rPr>
+        <w:t>או בצורה פורמלית:</w:t>
+      </w:r>
+    </w:p>
+    <w:p>
+      <w:pPr>
+        <w:bidi/>
+        <w:spacing w:line="360" w:lineRule="auto"/>
+        <w:jc w:val="both"/>
+        <w:rPr>
+          <w:rFonts w:ascii="Narkisim" w:hAnsi="Narkisim" w:cs="Narkisim"/>
+          <w:sz w:val="26"/>
+          <w:szCs w:val="26"/>
+          <w:rtl/>
+          <w:lang w:val="en-US"/>
+        </w:rPr>
+      </w:pPr>
+      <w:r>
+        <w:rPr>
+          <w:rFonts w:ascii="Narkisim" w:hAnsi="Narkisim" w:cs="Narkisim"/>
+          <w:sz w:val="26"/>
+          <w:szCs w:val="26"/>
+          <w:rtl/>
+          <w:lang w:val="en-US"/>
+        </w:rPr>
+        <w:t>נגדיר משקל שחקן כ:</w:t>
+      </w:r>
+    </w:p>
+    <w:p>
+      <w:pPr>
+        <w:bidi/>
+        <w:spacing w:line="360" w:lineRule="auto"/>
+        <w:jc w:val="both"/>
+        <w:rPr>
+          <w:rFonts w:ascii="Narkisim" w:hAnsi="Narkisim" w:cs="Narkisim"/>
+          <w:sz w:val="26"/>
+          <w:szCs w:val="26"/>
           <w:lang w:val="en-US"/>
         </w:rPr>
       </w:pPr>
@@ -572,7 +1072,9 @@
         <m:oMath>
           <m:r>
             <w:rPr>
-              <w:rFonts w:ascii="Cambria Math" w:hAnsi="Cambria Math"/>
+              <w:rFonts w:ascii="Cambria Math" w:hAnsi="Cambria Math" w:cs="Narkisim"/>
+              <w:sz w:val="26"/>
+              <w:szCs w:val="26"/>
               <w:lang w:val="en-US"/>
             </w:rPr>
             <m:t>Weight</m:t>
@@ -581,8 +1083,10 @@
             <m:dPr>
               <m:ctrlPr>
                 <w:rPr>
-                  <w:rFonts w:ascii="Cambria Math" w:hAnsi="Cambria Math"/>
+                  <w:rFonts w:ascii="Cambria Math" w:hAnsi="Cambria Math" w:cs="Narkisim"/>
                   <w:i/>
+                  <w:sz w:val="26"/>
+                  <w:szCs w:val="26"/>
                   <w:lang w:val="en-US"/>
                 </w:rPr>
               </m:ctrlPr>
@@ -590,7 +1094,9 @@
             <m:e>
               <m:r>
                 <w:rPr>
-                  <w:rFonts w:ascii="Cambria Math" w:hAnsi="Cambria Math"/>
+                  <w:rFonts w:ascii="Cambria Math" w:hAnsi="Cambria Math" w:cs="Narkisim"/>
+                  <w:sz w:val="26"/>
+                  <w:szCs w:val="26"/>
                   <w:lang w:val="en-US"/>
                 </w:rPr>
                 <m:t>player</m:t>
@@ -599,7 +1105,9 @@
           </m:d>
           <m:r>
             <w:rPr>
-              <w:rFonts w:ascii="Cambria Math" w:hAnsi="Cambria Math"/>
+              <w:rFonts w:ascii="Cambria Math" w:hAnsi="Cambria Math" w:cs="Narkisim"/>
+              <w:sz w:val="26"/>
+              <w:szCs w:val="26"/>
               <w:lang w:val="en-US"/>
             </w:rPr>
             <m:t>=nu</m:t>
@@ -608,8 +1116,10 @@
             <m:sSubPr>
               <m:ctrlPr>
                 <w:rPr>
-                  <w:rFonts w:ascii="Cambria Math" w:hAnsi="Cambria Math"/>
+                  <w:rFonts w:ascii="Cambria Math" w:hAnsi="Cambria Math" w:cs="Narkisim"/>
                   <w:i/>
+                  <w:sz w:val="26"/>
+                  <w:szCs w:val="26"/>
                   <w:lang w:val="en-US"/>
                 </w:rPr>
               </m:ctrlPr>
@@ -617,7 +1127,9 @@
             <m:e>
               <m:r>
                 <w:rPr>
-                  <w:rFonts w:ascii="Cambria Math" w:hAnsi="Cambria Math"/>
+                  <w:rFonts w:ascii="Cambria Math" w:hAnsi="Cambria Math" w:cs="Narkisim"/>
+                  <w:sz w:val="26"/>
+                  <w:szCs w:val="26"/>
                   <w:lang w:val="en-US"/>
                 </w:rPr>
                 <m:t>m</m:t>
@@ -626,7 +1138,9 @@
             <m:sub>
               <m:r>
                 <w:rPr>
-                  <w:rFonts w:ascii="Cambria Math" w:hAnsi="Cambria Math"/>
+                  <w:rFonts w:ascii="Cambria Math" w:hAnsi="Cambria Math" w:cs="Narkisim"/>
+                  <w:sz w:val="26"/>
+                  <w:szCs w:val="26"/>
                   <w:lang w:val="en-US"/>
                 </w:rPr>
                 <m:t>o</m:t>
@@ -635,8 +1149,10 @@
                 <m:sSubPr>
                   <m:ctrlPr>
                     <w:rPr>
-                      <w:rFonts w:ascii="Cambria Math" w:hAnsi="Cambria Math"/>
+                      <w:rFonts w:ascii="Cambria Math" w:hAnsi="Cambria Math" w:cs="Narkisim"/>
                       <w:i/>
+                      <w:sz w:val="26"/>
+                      <w:szCs w:val="26"/>
                       <w:lang w:val="en-US"/>
                     </w:rPr>
                   </m:ctrlPr>
@@ -644,7 +1160,9 @@
                 <m:e>
                   <m:r>
                     <w:rPr>
-                      <w:rFonts w:ascii="Cambria Math" w:hAnsi="Cambria Math"/>
+                      <w:rFonts w:ascii="Cambria Math" w:hAnsi="Cambria Math" w:cs="Narkisim"/>
+                      <w:sz w:val="26"/>
+                      <w:szCs w:val="26"/>
                       <w:lang w:val="en-US"/>
                     </w:rPr>
                     <m:t>f</m:t>
@@ -653,7 +1171,9 @@
                 <m:sub>
                   <m:r>
                     <w:rPr>
-                      <w:rFonts w:ascii="Cambria Math" w:hAnsi="Cambria Math"/>
+                      <w:rFonts w:ascii="Cambria Math" w:hAnsi="Cambria Math" w:cs="Narkisim"/>
+                      <w:sz w:val="26"/>
+                      <w:szCs w:val="26"/>
                       <w:lang w:val="en-US"/>
                     </w:rPr>
                     <m:t>playe</m:t>
@@ -662,8 +1182,10 @@
                     <m:sSubPr>
                       <m:ctrlPr>
                         <w:rPr>
-                          <w:rFonts w:ascii="Cambria Math" w:hAnsi="Cambria Math"/>
+                          <w:rFonts w:ascii="Cambria Math" w:hAnsi="Cambria Math" w:cs="Narkisim"/>
                           <w:i/>
+                          <w:sz w:val="26"/>
+                          <w:szCs w:val="26"/>
                           <w:lang w:val="en-US"/>
                         </w:rPr>
                       </m:ctrlPr>
@@ -671,7 +1193,9 @@
                     <m:e>
                       <m:r>
                         <w:rPr>
-                          <w:rFonts w:ascii="Cambria Math" w:hAnsi="Cambria Math"/>
+                          <w:rFonts w:ascii="Cambria Math" w:hAnsi="Cambria Math" w:cs="Narkisim"/>
+                          <w:sz w:val="26"/>
+                          <w:szCs w:val="26"/>
                           <w:lang w:val="en-US"/>
                         </w:rPr>
                         <m:t>r</m:t>
@@ -680,7 +1204,9 @@
                     <m:sub>
                       <m:r>
                         <w:rPr>
-                          <w:rFonts w:ascii="Cambria Math" w:hAnsi="Cambria Math"/>
+                          <w:rFonts w:ascii="Cambria Math" w:hAnsi="Cambria Math" w:cs="Narkisim"/>
+                          <w:sz w:val="26"/>
+                          <w:szCs w:val="26"/>
                           <w:lang w:val="en-US"/>
                         </w:rPr>
                         <m:t>pawn</m:t>
@@ -693,14 +1219,18 @@
           </m:sSub>
           <m:r>
             <w:rPr>
-              <w:rFonts w:ascii="Cambria Math" w:hAnsi="Cambria Math"/>
+              <w:rFonts w:ascii="Cambria Math" w:hAnsi="Cambria Math" w:cs="Narkisim"/>
+              <w:sz w:val="26"/>
+              <w:szCs w:val="26"/>
               <w:lang w:val="en-US"/>
             </w:rPr>
             <m:t>*</m:t>
           </m:r>
           <m:r>
             <w:rPr>
-              <w:rFonts w:ascii="Cambria Math" w:eastAsiaTheme="minorEastAsia" w:hAnsi="Cambria Math"/>
+              <w:rFonts w:ascii="Cambria Math" w:eastAsiaTheme="minorEastAsia" w:hAnsi="Cambria Math" w:cs="Narkisim"/>
+              <w:sz w:val="26"/>
+              <w:szCs w:val="26"/>
               <w:lang w:val="en-US"/>
             </w:rPr>
             <m:t xml:space="preserve"> 1+nu</m:t>
@@ -709,8 +1239,10 @@
             <m:sSubPr>
               <m:ctrlPr>
                 <w:rPr>
-                  <w:rFonts w:ascii="Cambria Math" w:eastAsiaTheme="minorEastAsia" w:hAnsi="Cambria Math"/>
+                  <w:rFonts w:ascii="Cambria Math" w:eastAsiaTheme="minorEastAsia" w:hAnsi="Cambria Math" w:cs="Narkisim"/>
                   <w:i/>
+                  <w:sz w:val="26"/>
+                  <w:szCs w:val="26"/>
                   <w:lang w:val="en-US"/>
                 </w:rPr>
               </m:ctrlPr>
@@ -718,7 +1250,9 @@
             <m:e>
               <m:r>
                 <w:rPr>
-                  <w:rFonts w:ascii="Cambria Math" w:eastAsiaTheme="minorEastAsia" w:hAnsi="Cambria Math"/>
+                  <w:rFonts w:ascii="Cambria Math" w:eastAsiaTheme="minorEastAsia" w:hAnsi="Cambria Math" w:cs="Narkisim"/>
+                  <w:sz w:val="26"/>
+                  <w:szCs w:val="26"/>
                   <w:lang w:val="en-US"/>
                 </w:rPr>
                 <m:t>m</m:t>
@@ -727,7 +1261,9 @@
             <m:sub>
               <m:r>
                 <w:rPr>
-                  <w:rFonts w:ascii="Cambria Math" w:eastAsiaTheme="minorEastAsia" w:hAnsi="Cambria Math"/>
+                  <w:rFonts w:ascii="Cambria Math" w:eastAsiaTheme="minorEastAsia" w:hAnsi="Cambria Math" w:cs="Narkisim"/>
+                  <w:sz w:val="26"/>
+                  <w:szCs w:val="26"/>
                   <w:lang w:val="en-US"/>
                 </w:rPr>
                 <m:t>o</m:t>
@@ -736,8 +1272,10 @@
                 <m:sSubPr>
                   <m:ctrlPr>
                     <w:rPr>
-                      <w:rFonts w:ascii="Cambria Math" w:eastAsiaTheme="minorEastAsia" w:hAnsi="Cambria Math"/>
+                      <w:rFonts w:ascii="Cambria Math" w:eastAsiaTheme="minorEastAsia" w:hAnsi="Cambria Math" w:cs="Narkisim"/>
                       <w:i/>
+                      <w:sz w:val="26"/>
+                      <w:szCs w:val="26"/>
                       <w:lang w:val="en-US"/>
                     </w:rPr>
                   </m:ctrlPr>
@@ -745,7 +1283,9 @@
                 <m:e>
                   <m:r>
                     <w:rPr>
-                      <w:rFonts w:ascii="Cambria Math" w:eastAsiaTheme="minorEastAsia" w:hAnsi="Cambria Math"/>
+                      <w:rFonts w:ascii="Cambria Math" w:eastAsiaTheme="minorEastAsia" w:hAnsi="Cambria Math" w:cs="Narkisim"/>
+                      <w:sz w:val="26"/>
+                      <w:szCs w:val="26"/>
                       <w:lang w:val="en-US"/>
                     </w:rPr>
                     <m:t>f</m:t>
@@ -754,7 +1294,9 @@
                 <m:sub>
                   <m:r>
                     <w:rPr>
-                      <w:rFonts w:ascii="Cambria Math" w:eastAsiaTheme="minorEastAsia" w:hAnsi="Cambria Math"/>
+                      <w:rFonts w:ascii="Cambria Math" w:eastAsiaTheme="minorEastAsia" w:hAnsi="Cambria Math" w:cs="Narkisim"/>
+                      <w:sz w:val="26"/>
+                      <w:szCs w:val="26"/>
                       <w:lang w:val="en-US"/>
                     </w:rPr>
                     <m:t>playe</m:t>
@@ -763,8 +1305,10 @@
                     <m:sSubPr>
                       <m:ctrlPr>
                         <w:rPr>
-                          <w:rFonts w:ascii="Cambria Math" w:eastAsiaTheme="minorEastAsia" w:hAnsi="Cambria Math"/>
+                          <w:rFonts w:ascii="Cambria Math" w:eastAsiaTheme="minorEastAsia" w:hAnsi="Cambria Math" w:cs="Narkisim"/>
                           <w:i/>
+                          <w:sz w:val="26"/>
+                          <w:szCs w:val="26"/>
                           <w:lang w:val="en-US"/>
                         </w:rPr>
                       </m:ctrlPr>
@@ -772,7 +1316,9 @@
                     <m:e>
                       <m:r>
                         <w:rPr>
-                          <w:rFonts w:ascii="Cambria Math" w:eastAsiaTheme="minorEastAsia" w:hAnsi="Cambria Math"/>
+                          <w:rFonts w:ascii="Cambria Math" w:eastAsiaTheme="minorEastAsia" w:hAnsi="Cambria Math" w:cs="Narkisim"/>
+                          <w:sz w:val="26"/>
+                          <w:szCs w:val="26"/>
                           <w:lang w:val="en-US"/>
                         </w:rPr>
                         <m:t>r</m:t>
@@ -781,7 +1327,9 @@
                     <m:sub>
                       <m:r>
                         <w:rPr>
-                          <w:rFonts w:ascii="Cambria Math" w:eastAsiaTheme="minorEastAsia" w:hAnsi="Cambria Math"/>
+                          <w:rFonts w:ascii="Cambria Math" w:eastAsiaTheme="minorEastAsia" w:hAnsi="Cambria Math" w:cs="Narkisim"/>
+                          <w:sz w:val="26"/>
+                          <w:szCs w:val="26"/>
                           <w:lang w:val="en-US"/>
                         </w:rPr>
                         <m:t>kings</m:t>
@@ -794,7 +1342,9 @@
           </m:sSub>
           <m:r>
             <w:rPr>
-              <w:rFonts w:ascii="Cambria Math" w:eastAsiaTheme="minorEastAsia" w:hAnsi="Cambria Math"/>
+              <w:rFonts w:ascii="Cambria Math" w:eastAsiaTheme="minorEastAsia" w:hAnsi="Cambria Math" w:cs="Narkisim"/>
+              <w:sz w:val="26"/>
+              <w:szCs w:val="26"/>
               <w:lang w:val="en-US"/>
             </w:rPr>
             <m:t>*1.5</m:t>
@@ -804,7 +1354,12 @@
     </w:p>
     <w:p>
       <w:pPr>
-        <w:rPr>
+        <w:spacing w:line="360" w:lineRule="auto"/>
+        <w:jc w:val="both"/>
+        <w:rPr>
+          <w:rFonts w:ascii="Narkisim" w:hAnsi="Narkisim" w:cs="Narkisim"/>
+          <w:sz w:val="26"/>
+          <w:szCs w:val="26"/>
           <w:lang w:val="en-US"/>
         </w:rPr>
       </w:pPr>
@@ -815,17 +1370,22 @@
         <m:oMath>
           <m:r>
             <w:rPr>
-              <w:rFonts w:ascii="Cambria Math" w:hAnsi="Cambria Math"/>
+              <w:rFonts w:ascii="Cambria Math" w:hAnsi="Cambria Math" w:cs="Narkisim"/>
+              <w:sz w:val="26"/>
+              <w:szCs w:val="26"/>
               <w:lang w:val="en-US"/>
             </w:rPr>
+            <w:lastRenderedPageBreak/>
             <m:t>utility</m:t>
           </m:r>
           <m:d>
             <m:dPr>
               <m:ctrlPr>
                 <w:rPr>
-                  <w:rFonts w:ascii="Cambria Math" w:hAnsi="Cambria Math"/>
+                  <w:rFonts w:ascii="Cambria Math" w:hAnsi="Cambria Math" w:cs="Narkisim"/>
                   <w:i/>
+                  <w:sz w:val="26"/>
+                  <w:szCs w:val="26"/>
                   <w:lang w:val="en-US"/>
                 </w:rPr>
               </m:ctrlPr>
@@ -833,7 +1393,9 @@
             <m:e>
               <m:r>
                 <w:rPr>
-                  <w:rFonts w:ascii="Cambria Math" w:hAnsi="Cambria Math"/>
+                  <w:rFonts w:ascii="Cambria Math" w:hAnsi="Cambria Math" w:cs="Narkisim"/>
+                  <w:sz w:val="26"/>
+                  <w:szCs w:val="26"/>
                   <w:lang w:val="en-US"/>
                 </w:rPr>
                 <m:t>state</m:t>
@@ -842,7 +1404,9 @@
           </m:d>
           <m:r>
             <w:rPr>
-              <w:rFonts w:ascii="Cambria Math" w:hAnsi="Cambria Math"/>
+              <w:rFonts w:ascii="Cambria Math" w:hAnsi="Cambria Math" w:cs="Narkisim"/>
+              <w:sz w:val="26"/>
+              <w:szCs w:val="26"/>
               <w:lang w:val="en-US"/>
             </w:rPr>
             <m:t xml:space="preserve">= </m:t>
@@ -853,8 +1417,10 @@
               <m:endChr m:val=""/>
               <m:ctrlPr>
                 <w:rPr>
-                  <w:rFonts w:ascii="Cambria Math" w:hAnsi="Cambria Math"/>
+                  <w:rFonts w:ascii="Cambria Math" w:hAnsi="Cambria Math" w:cs="Narkisim"/>
                   <w:i/>
+                  <w:sz w:val="26"/>
+                  <w:szCs w:val="26"/>
                   <w:lang w:val="en-US"/>
                 </w:rPr>
               </m:ctrlPr>
@@ -864,8 +1430,10 @@
                 <m:eqArrPr>
                   <m:ctrlPr>
                     <w:rPr>
-                      <w:rFonts w:ascii="Cambria Math" w:hAnsi="Cambria Math"/>
+                      <w:rFonts w:ascii="Cambria Math" w:hAnsi="Cambria Math" w:cs="Narkisim"/>
                       <w:i/>
+                      <w:sz w:val="26"/>
+                      <w:szCs w:val="26"/>
                       <w:lang w:val="en-US"/>
                     </w:rPr>
                   </m:ctrlPr>
@@ -883,8 +1451,10 @@
                       </m:mcs>
                       <m:ctrlPr>
                         <w:rPr>
-                          <w:rFonts w:ascii="Cambria Math" w:hAnsi="Cambria Math"/>
+                          <w:rFonts w:ascii="Cambria Math" w:hAnsi="Cambria Math" w:cs="Narkisim"/>
                           <w:i/>
+                          <w:sz w:val="26"/>
+                          <w:szCs w:val="26"/>
                           <w:lang w:val="en-US"/>
                         </w:rPr>
                       </m:ctrlPr>
@@ -893,7 +1463,9 @@
                       <m:e>
                         <m:r>
                           <w:rPr>
-                            <w:rFonts w:ascii="Cambria Math" w:hAnsi="Cambria Math"/>
+                            <w:rFonts w:ascii="Cambria Math" w:hAnsi="Cambria Math" w:cs="Narkisim"/>
+                            <w:sz w:val="26"/>
+                            <w:szCs w:val="26"/>
                             <w:lang w:val="en-US"/>
                           </w:rPr>
                           <m:t>-∞</m:t>
@@ -902,7 +1474,9 @@
                       <m:e>
                         <m:r>
                           <w:rPr>
-                            <w:rFonts w:ascii="Cambria Math" w:hAnsi="Cambria Math"/>
+                            <w:rFonts w:ascii="Cambria Math" w:hAnsi="Cambria Math" w:cs="Narkisim"/>
+                            <w:sz w:val="26"/>
+                            <w:szCs w:val="26"/>
                             <w:lang w:val="en-US"/>
                           </w:rPr>
                           <m:t>m</m:t>
@@ -911,8 +1485,10 @@
                           <m:sSubPr>
                             <m:ctrlPr>
                               <w:rPr>
-                                <w:rFonts w:ascii="Cambria Math" w:hAnsi="Cambria Math"/>
+                                <w:rFonts w:ascii="Cambria Math" w:hAnsi="Cambria Math" w:cs="Narkisim"/>
                                 <w:i/>
+                                <w:sz w:val="26"/>
+                                <w:szCs w:val="26"/>
                                 <w:lang w:val="en-US"/>
                               </w:rPr>
                             </m:ctrlPr>
@@ -920,7 +1496,9 @@
                           <m:e>
                             <m:r>
                               <w:rPr>
-                                <w:rFonts w:ascii="Cambria Math" w:hAnsi="Cambria Math"/>
+                                <w:rFonts w:ascii="Cambria Math" w:hAnsi="Cambria Math" w:cs="Narkisim"/>
+                                <w:sz w:val="26"/>
+                                <w:szCs w:val="26"/>
                                 <w:lang w:val="en-US"/>
                               </w:rPr>
                               <m:t>y</m:t>
@@ -929,7 +1507,9 @@
                           <m:sub>
                             <m:r>
                               <w:rPr>
-                                <w:rFonts w:ascii="Cambria Math" w:hAnsi="Cambria Math"/>
+                                <w:rFonts w:ascii="Cambria Math" w:hAnsi="Cambria Math" w:cs="Narkisim"/>
+                                <w:sz w:val="26"/>
+                                <w:szCs w:val="26"/>
                                 <w:lang w:val="en-US"/>
                               </w:rPr>
                               <m:t>soldies</m:t>
@@ -938,7 +1518,9 @@
                         </m:sSub>
                         <m:r>
                           <w:rPr>
-                            <w:rFonts w:ascii="Cambria Math" w:hAnsi="Cambria Math"/>
+                            <w:rFonts w:ascii="Cambria Math" w:hAnsi="Cambria Math" w:cs="Narkisim"/>
+                            <w:sz w:val="26"/>
+                            <w:szCs w:val="26"/>
                             <w:lang w:val="en-US"/>
                           </w:rPr>
                           <m:t>=0</m:t>
@@ -960,8 +1542,10 @@
                       </m:mcs>
                       <m:ctrlPr>
                         <w:rPr>
-                          <w:rFonts w:ascii="Cambria Math" w:hAnsi="Cambria Math"/>
+                          <w:rFonts w:ascii="Cambria Math" w:hAnsi="Cambria Math" w:cs="Narkisim"/>
                           <w:i/>
+                          <w:sz w:val="26"/>
+                          <w:szCs w:val="26"/>
                           <w:lang w:val="en-US"/>
                         </w:rPr>
                       </m:ctrlPr>
@@ -970,7 +1554,9 @@
                       <m:e>
                         <m:r>
                           <w:rPr>
-                            <w:rFonts w:ascii="Cambria Math" w:hAnsi="Cambria Math"/>
+                            <w:rFonts w:ascii="Cambria Math" w:hAnsi="Cambria Math" w:cs="Narkisim"/>
+                            <w:sz w:val="26"/>
+                            <w:szCs w:val="26"/>
                             <w:lang w:val="en-US"/>
                           </w:rPr>
                           <m:t>∞</m:t>
@@ -979,7 +1565,9 @@
                       <m:e>
                         <m:r>
                           <w:rPr>
-                            <w:rFonts w:ascii="Cambria Math" w:hAnsi="Cambria Math"/>
+                            <w:rFonts w:ascii="Cambria Math" w:hAnsi="Cambria Math" w:cs="Narkisim"/>
+                            <w:sz w:val="26"/>
+                            <w:szCs w:val="26"/>
                             <w:lang w:val="en-US"/>
                           </w:rPr>
                           <m:t>opponen</m:t>
@@ -988,8 +1576,10 @@
                           <m:sSubPr>
                             <m:ctrlPr>
                               <w:rPr>
-                                <w:rFonts w:ascii="Cambria Math" w:hAnsi="Cambria Math"/>
+                                <w:rFonts w:ascii="Cambria Math" w:hAnsi="Cambria Math" w:cs="Narkisim"/>
                                 <w:i/>
+                                <w:sz w:val="26"/>
+                                <w:szCs w:val="26"/>
                                 <w:lang w:val="en-US"/>
                               </w:rPr>
                             </m:ctrlPr>
@@ -997,7 +1587,9 @@
                           <m:e>
                             <m:r>
                               <w:rPr>
-                                <w:rFonts w:ascii="Cambria Math" w:hAnsi="Cambria Math"/>
+                                <w:rFonts w:ascii="Cambria Math" w:hAnsi="Cambria Math" w:cs="Narkisim"/>
+                                <w:sz w:val="26"/>
+                                <w:szCs w:val="26"/>
                                 <w:lang w:val="en-US"/>
                               </w:rPr>
                               <m:t>t</m:t>
@@ -1006,7 +1598,9 @@
                           <m:sub>
                             <m:r>
                               <w:rPr>
-                                <w:rFonts w:ascii="Cambria Math" w:hAnsi="Cambria Math"/>
+                                <w:rFonts w:ascii="Cambria Math" w:hAnsi="Cambria Math" w:cs="Narkisim"/>
+                                <w:sz w:val="26"/>
+                                <w:szCs w:val="26"/>
                                 <w:lang w:val="en-US"/>
                               </w:rPr>
                               <m:t>sodiers</m:t>
@@ -1015,7 +1609,9 @@
                         </m:sSub>
                         <m:r>
                           <w:rPr>
-                            <w:rFonts w:ascii="Cambria Math" w:hAnsi="Cambria Math"/>
+                            <w:rFonts w:ascii="Cambria Math" w:hAnsi="Cambria Math" w:cs="Narkisim"/>
+                            <w:sz w:val="26"/>
+                            <w:szCs w:val="26"/>
                             <w:lang w:val="en-US"/>
                           </w:rPr>
                           <m:t>=0</m:t>
@@ -1037,8 +1633,10 @@
                       </m:mcs>
                       <m:ctrlPr>
                         <w:rPr>
-                          <w:rFonts w:ascii="Cambria Math" w:hAnsi="Cambria Math"/>
+                          <w:rFonts w:ascii="Cambria Math" w:hAnsi="Cambria Math" w:cs="Narkisim"/>
                           <w:i/>
+                          <w:sz w:val="26"/>
+                          <w:szCs w:val="26"/>
                           <w:lang w:val="en-US"/>
                         </w:rPr>
                       </m:ctrlPr>
@@ -1047,7 +1645,9 @@
                       <m:e>
                         <m:r>
                           <w:rPr>
-                            <w:rFonts w:ascii="Cambria Math" w:hAnsi="Cambria Math"/>
+                            <w:rFonts w:ascii="Cambria Math" w:hAnsi="Cambria Math" w:cs="Narkisim"/>
+                            <w:sz w:val="26"/>
+                            <w:szCs w:val="26"/>
                             <w:lang w:val="en-US"/>
                           </w:rPr>
                           <m:t>weight</m:t>
@@ -1056,8 +1656,10 @@
                           <m:dPr>
                             <m:ctrlPr>
                               <w:rPr>
-                                <w:rFonts w:ascii="Cambria Math" w:hAnsi="Cambria Math"/>
+                                <w:rFonts w:ascii="Cambria Math" w:hAnsi="Cambria Math" w:cs="Narkisim"/>
                                 <w:i/>
+                                <w:sz w:val="26"/>
+                                <w:szCs w:val="26"/>
                                 <w:lang w:val="en-US"/>
                               </w:rPr>
                             </m:ctrlPr>
@@ -1065,7 +1667,9 @@
                           <m:e>
                             <m:r>
                               <w:rPr>
-                                <w:rFonts w:ascii="Cambria Math" w:hAnsi="Cambria Math"/>
+                                <w:rFonts w:ascii="Cambria Math" w:hAnsi="Cambria Math" w:cs="Narkisim"/>
+                                <w:sz w:val="26"/>
+                                <w:szCs w:val="26"/>
                                 <w:lang w:val="en-US"/>
                               </w:rPr>
                               <m:t>me</m:t>
@@ -1074,7 +1678,9 @@
                         </m:d>
                         <m:r>
                           <w:rPr>
-                            <w:rFonts w:ascii="Cambria Math" w:hAnsi="Cambria Math"/>
+                            <w:rFonts w:ascii="Cambria Math" w:hAnsi="Cambria Math" w:cs="Narkisim"/>
+                            <w:sz w:val="26"/>
+                            <w:szCs w:val="26"/>
                             <w:lang w:val="en-US"/>
                           </w:rPr>
                           <m:t>-weight(opponent)</m:t>
@@ -1083,7 +1689,9 @@
                       <m:e>
                         <m:r>
                           <w:rPr>
-                            <w:rFonts w:ascii="Cambria Math" w:hAnsi="Cambria Math"/>
+                            <w:rFonts w:ascii="Cambria Math" w:hAnsi="Cambria Math" w:cs="Narkisim"/>
+                            <w:sz w:val="26"/>
+                            <w:szCs w:val="26"/>
                             <w:lang w:val="en-US"/>
                           </w:rPr>
                           <m:t>else</m:t>
@@ -1097,7 +1705,9 @@
           </m:d>
           <m:r>
             <w:rPr>
-              <w:rFonts w:ascii="Cambria Math" w:hAnsi="Cambria Math"/>
+              <w:rFonts w:ascii="Cambria Math" w:hAnsi="Cambria Math" w:cs="Narkisim"/>
+              <w:sz w:val="26"/>
+              <w:szCs w:val="26"/>
               <w:lang w:val="en-US"/>
             </w:rPr>
             <m:t xml:space="preserve"> </m:t>
@@ -1108,7 +1718,12 @@
     <w:p>
       <w:pPr>
         <w:bidi/>
-        <w:rPr>
+        <w:spacing w:line="360" w:lineRule="auto"/>
+        <w:jc w:val="both"/>
+        <w:rPr>
+          <w:rFonts w:ascii="Narkisim" w:hAnsi="Narkisim" w:cs="Narkisim"/>
+          <w:sz w:val="26"/>
+          <w:szCs w:val="26"/>
           <w:rtl/>
           <w:lang w:val="en-US"/>
         </w:rPr>
@@ -1117,7 +1732,12 @@
     <w:p>
       <w:pPr>
         <w:bidi/>
-        <w:rPr>
+        <w:spacing w:line="360" w:lineRule="auto"/>
+        <w:jc w:val="both"/>
+        <w:rPr>
+          <w:rFonts w:ascii="Narkisim" w:hAnsi="Narkisim" w:cs="Narkisim"/>
+          <w:sz w:val="26"/>
+          <w:szCs w:val="26"/>
           <w:u w:val="single"/>
           <w:rtl/>
           <w:lang w:val="en-US"/>
@@ -1125,7 +1745,9 @@
       </w:pPr>
       <w:r>
         <w:rPr>
-          <w:rFonts w:hint="cs"/>
+          <w:rFonts w:ascii="Narkisim" w:hAnsi="Narkisim" w:cs="Narkisim"/>
+          <w:sz w:val="26"/>
+          <w:szCs w:val="26"/>
           <w:u w:val="single"/>
           <w:rtl/>
           <w:lang w:val="en-US"/>
@@ -1134,7 +1756,9 @@
       </w:r>
       <w:r>
         <w:rPr>
-          <w:rFonts w:hint="cs"/>
+          <w:rFonts w:ascii="Narkisim" w:hAnsi="Narkisim" w:cs="Narkisim"/>
+          <w:sz w:val="26"/>
+          <w:szCs w:val="26"/>
           <w:u w:val="single"/>
           <w:rtl/>
           <w:lang w:val="en-US"/>
@@ -1145,14 +1769,21 @@
     <w:p>
       <w:pPr>
         <w:bidi/>
-        <w:rPr>
-          <w:rtl/>
-          <w:lang w:val="en-US"/>
-        </w:rPr>
-      </w:pPr>
-      <w:r>
-        <w:rPr>
-          <w:rFonts w:hint="cs"/>
+        <w:spacing w:line="360" w:lineRule="auto"/>
+        <w:jc w:val="both"/>
+        <w:rPr>
+          <w:rFonts w:ascii="Narkisim" w:hAnsi="Narkisim" w:cs="Narkisim"/>
+          <w:sz w:val="26"/>
+          <w:szCs w:val="26"/>
+          <w:rtl/>
+          <w:lang w:val="en-US"/>
+        </w:rPr>
+      </w:pPr>
+      <w:r>
+        <w:rPr>
+          <w:rFonts w:ascii="Narkisim" w:hAnsi="Narkisim" w:cs="Narkisim"/>
+          <w:sz w:val="26"/>
+          <w:szCs w:val="26"/>
           <w:rtl/>
           <w:lang w:val="en-US"/>
         </w:rPr>
@@ -1160,22 +1791,20 @@
       </w:r>
       <w:r>
         <w:rPr>
+          <w:rFonts w:ascii="Narkisim" w:hAnsi="Narkisim" w:cs="Narkisim"/>
+          <w:sz w:val="26"/>
+          <w:szCs w:val="26"/>
           <w:rtl/>
           <w:lang w:val="en-US"/>
         </w:rPr>
         <w:br/>
-      </w:r>
-      <w:r>
-        <w:rPr>
-          <w:rFonts w:hint="cs"/>
-          <w:rtl/>
-          <w:lang w:val="en-US"/>
-        </w:rPr>
         <w:t xml:space="preserve">במקרה שרק לו יישארו שחקנים על הלוח (=נצחון) יוחזר </w:t>
       </w:r>
       <w:r>
         <w:rPr>
-          <w:rFonts w:ascii="Calibri" w:hAnsi="Calibri" w:cs="Calibri"/>
+          <w:rFonts w:ascii="Arial" w:hAnsi="Arial" w:cs="Arial" w:hint="cs"/>
+          <w:sz w:val="26"/>
+          <w:szCs w:val="26"/>
           <w:rtl/>
           <w:lang w:val="en-US"/>
         </w:rPr>
@@ -1183,7 +1812,9 @@
       </w:r>
       <w:r>
         <w:rPr>
-          <w:rFonts w:hint="cs"/>
+          <w:rFonts w:ascii="Narkisim" w:hAnsi="Narkisim" w:cs="Narkisim"/>
+          <w:sz w:val="26"/>
+          <w:szCs w:val="26"/>
           <w:rtl/>
           <w:lang w:val="en-US"/>
         </w:rPr>
@@ -1191,22 +1822,20 @@
       </w:r>
       <w:r>
         <w:rPr>
+          <w:rFonts w:ascii="Narkisim" w:hAnsi="Narkisim" w:cs="Narkisim"/>
+          <w:sz w:val="26"/>
+          <w:szCs w:val="26"/>
           <w:rtl/>
           <w:lang w:val="en-US"/>
         </w:rPr>
         <w:br/>
-      </w:r>
-      <w:r>
-        <w:rPr>
-          <w:rFonts w:hint="cs"/>
-          <w:rtl/>
-          <w:lang w:val="en-US"/>
-        </w:rPr>
         <w:t xml:space="preserve">לעומת זאת, במצב בו רק לאויב יישארו לאויב שחקנים (=הפסד) יוחזר </w:t>
       </w:r>
       <w:r>
         <w:rPr>
-          <w:rFonts w:ascii="Calibri" w:hAnsi="Calibri" w:cs="Calibri"/>
+          <w:rFonts w:ascii="Arial" w:hAnsi="Arial" w:cs="Arial" w:hint="cs"/>
+          <w:sz w:val="26"/>
+          <w:szCs w:val="26"/>
           <w:rtl/>
           <w:lang w:val="en-US"/>
         </w:rPr>
@@ -1214,7 +1843,9 @@
       </w:r>
       <w:r>
         <w:rPr>
-          <w:rFonts w:hint="cs"/>
+          <w:rFonts w:ascii="Narkisim" w:hAnsi="Narkisim" w:cs="Narkisim"/>
+          <w:sz w:val="26"/>
+          <w:szCs w:val="26"/>
           <w:rtl/>
           <w:lang w:val="en-US"/>
         </w:rPr>
@@ -1224,14 +1855,21 @@
     <w:p>
       <w:pPr>
         <w:bidi/>
-        <w:rPr>
-          <w:rtl/>
-          <w:lang w:val="en-US"/>
-        </w:rPr>
-      </w:pPr>
-      <w:r>
-        <w:rPr>
-          <w:rFonts w:hint="cs"/>
+        <w:spacing w:line="360" w:lineRule="auto"/>
+        <w:jc w:val="both"/>
+        <w:rPr>
+          <w:rFonts w:ascii="Narkisim" w:hAnsi="Narkisim" w:cs="Narkisim"/>
+          <w:sz w:val="26"/>
+          <w:szCs w:val="26"/>
+          <w:rtl/>
+          <w:lang w:val="en-US"/>
+        </w:rPr>
+      </w:pPr>
+      <w:r>
+        <w:rPr>
+          <w:rFonts w:ascii="Narkisim" w:hAnsi="Narkisim" w:cs="Narkisim"/>
+          <w:sz w:val="26"/>
+          <w:szCs w:val="26"/>
           <w:rtl/>
           <w:lang w:val="en-US"/>
         </w:rPr>
@@ -1239,7 +1877,9 @@
       </w:r>
       <w:r>
         <w:rPr>
-          <w:rFonts w:hint="cs"/>
+          <w:rFonts w:ascii="Narkisim" w:hAnsi="Narkisim" w:cs="Narkisim"/>
+          <w:sz w:val="26"/>
+          <w:szCs w:val="26"/>
           <w:rtl/>
           <w:lang w:val="en-US"/>
         </w:rPr>
@@ -1247,7 +1887,9 @@
       </w:r>
       <w:r>
         <w:rPr>
-          <w:rFonts w:hint="cs"/>
+          <w:rFonts w:ascii="Narkisim" w:hAnsi="Narkisim" w:cs="Narkisim"/>
+          <w:sz w:val="26"/>
+          <w:szCs w:val="26"/>
           <w:rtl/>
           <w:lang w:val="en-US"/>
         </w:rPr>
@@ -1255,7 +1897,9 @@
       </w:r>
       <w:r>
         <w:rPr>
-          <w:rFonts w:hint="cs"/>
+          <w:rFonts w:ascii="Narkisim" w:hAnsi="Narkisim" w:cs="Narkisim"/>
+          <w:sz w:val="26"/>
+          <w:szCs w:val="26"/>
           <w:rtl/>
           <w:lang w:val="en-US"/>
         </w:rPr>
@@ -1263,7 +1907,9 @@
       </w:r>
       <w:r>
         <w:rPr>
-          <w:rFonts w:hint="cs"/>
+          <w:rFonts w:ascii="Narkisim" w:hAnsi="Narkisim" w:cs="Narkisim"/>
+          <w:sz w:val="26"/>
+          <w:szCs w:val="26"/>
           <w:rtl/>
           <w:lang w:val="en-US"/>
         </w:rPr>
@@ -1271,6 +1917,9 @@
       </w:r>
       <w:r>
         <w:rPr>
+          <w:rFonts w:ascii="Narkisim" w:hAnsi="Narkisim" w:cs="Narkisim"/>
+          <w:sz w:val="26"/>
+          <w:szCs w:val="26"/>
           <w:rtl/>
           <w:lang w:val="en-US"/>
         </w:rPr>
@@ -1278,25 +1927,20 @@
       </w:r>
       <w:r>
         <w:rPr>
-          <w:rFonts w:hint="cs"/>
+          <w:rFonts w:ascii="Narkisim" w:hAnsi="Narkisim" w:cs="Narkisim"/>
+          <w:sz w:val="26"/>
+          <w:szCs w:val="26"/>
           <w:u w:val="single"/>
           <w:rtl/>
           <w:lang w:val="en-US"/>
         </w:rPr>
-        <w:t>לכן</w:t>
-      </w:r>
-      <w:r>
-        <w:rPr>
-          <w:rFonts w:hint="cs"/>
-          <w:u w:val="single"/>
-          <w:rtl/>
-          <w:lang w:val="en-US"/>
-        </w:rPr>
-        <w:t>,</w:t>
-      </w:r>
-      <w:r>
-        <w:rPr>
-          <w:rFonts w:hint="cs"/>
+        <w:t>לכן,</w:t>
+      </w:r>
+      <w:r>
+        <w:rPr>
+          <w:rFonts w:ascii="Narkisim" w:hAnsi="Narkisim" w:cs="Narkisim"/>
+          <w:sz w:val="26"/>
+          <w:szCs w:val="26"/>
           <w:rtl/>
           <w:lang w:val="en-US"/>
         </w:rPr>
@@ -1304,7 +1948,9 @@
       </w:r>
       <w:r>
         <w:rPr>
-          <w:rFonts w:hint="cs"/>
+          <w:rFonts w:ascii="Narkisim" w:hAnsi="Narkisim" w:cs="Narkisim"/>
+          <w:sz w:val="26"/>
+          <w:szCs w:val="26"/>
           <w:rtl/>
           <w:lang w:val="en-US"/>
         </w:rPr>
@@ -1314,15 +1960,20 @@
     <w:p>
       <w:pPr>
         <w:bidi/>
-        <w:rPr>
-          <w:rFonts w:hint="cs"/>
-          <w:rtl/>
-          <w:lang w:val="en-US"/>
-        </w:rPr>
-      </w:pPr>
-      <w:r>
-        <w:rPr>
-          <w:rFonts w:hint="cs"/>
+        <w:spacing w:line="360" w:lineRule="auto"/>
+        <w:jc w:val="both"/>
+        <w:rPr>
+          <w:rFonts w:ascii="Narkisim" w:hAnsi="Narkisim" w:cs="Narkisim"/>
+          <w:sz w:val="26"/>
+          <w:szCs w:val="26"/>
+          <w:lang w:val="en-US"/>
+        </w:rPr>
+      </w:pPr>
+      <w:r>
+        <w:rPr>
+          <w:rFonts w:ascii="Narkisim" w:hAnsi="Narkisim" w:cs="Narkisim"/>
+          <w:sz w:val="26"/>
+          <w:szCs w:val="26"/>
           <w:rtl/>
           <w:lang w:val="en-US"/>
         </w:rPr>
@@ -1330,7 +1981,9 @@
       </w:r>
       <w:r>
         <w:rPr>
-          <w:rFonts w:hint="cs"/>
+          <w:rFonts w:ascii="Narkisim" w:hAnsi="Narkisim" w:cs="Narkisim"/>
+          <w:sz w:val="26"/>
+          <w:szCs w:val="26"/>
           <w:rtl/>
           <w:lang w:val="en-US"/>
         </w:rPr>
@@ -1338,20 +1991,419 @@
       </w:r>
       <w:r>
         <w:rPr>
+          <w:rFonts w:ascii="Narkisim" w:hAnsi="Narkisim" w:cs="Narkisim"/>
+          <w:sz w:val="26"/>
+          <w:szCs w:val="26"/>
           <w:lang w:val="en-US"/>
         </w:rPr>
         <w:t>state</w:t>
       </w:r>
       <w:r>
         <w:rPr>
-          <w:rFonts w:hint="cs"/>
+          <w:rFonts w:ascii="Narkisim" w:hAnsi="Narkisim" w:cs="Narkisim"/>
+          <w:sz w:val="26"/>
+          <w:szCs w:val="26"/>
           <w:rtl/>
           <w:lang w:val="en-US"/>
         </w:rPr>
         <w:t>.</w:t>
+      </w:r>
+    </w:p>
+    <w:p>
+      <w:pPr>
+        <w:bidi/>
+        <w:spacing w:line="360" w:lineRule="auto"/>
+        <w:jc w:val="both"/>
+        <w:rPr>
+          <w:rFonts w:ascii="Narkisim" w:hAnsi="Narkisim" w:cs="Narkisim"/>
+          <w:sz w:val="26"/>
+          <w:szCs w:val="26"/>
+          <w:lang w:val="en-US"/>
+        </w:rPr>
+      </w:pPr>
+    </w:p>
+    <w:p>
+      <w:pPr>
+        <w:bidi/>
+        <w:spacing w:line="360" w:lineRule="auto"/>
+        <w:jc w:val="both"/>
+        <w:rPr>
+          <w:rFonts w:ascii="Narkisim" w:hAnsi="Narkisim" w:cs="Narkisim"/>
+          <w:b/>
+          <w:bCs/>
+          <w:sz w:val="26"/>
+          <w:szCs w:val="26"/>
+          <w:u w:val="single"/>
+          <w:rtl/>
+          <w:lang w:val="en-US"/>
+        </w:rPr>
+      </w:pPr>
+      <w:r>
+        <w:rPr>
+          <w:rFonts w:ascii="Narkisim" w:hAnsi="Narkisim" w:cs="Narkisim" w:hint="cs"/>
+          <w:b/>
+          <w:bCs/>
+          <w:sz w:val="26"/>
+          <w:szCs w:val="26"/>
+          <w:u w:val="single"/>
+          <w:rtl/>
+          <w:lang w:val="en-US"/>
+        </w:rPr>
+        <w:t>חלק ג:</w:t>
+      </w:r>
+    </w:p>
+    <w:p>
+      <w:pPr>
+        <w:bidi/>
+        <w:spacing w:line="360" w:lineRule="auto"/>
+        <w:jc w:val="both"/>
+        <w:rPr>
+          <w:rFonts w:ascii="Narkisim" w:hAnsi="Narkisim" w:cs="Narkisim"/>
+          <w:sz w:val="26"/>
+          <w:szCs w:val="26"/>
+          <w:rtl/>
+          <w:lang w:val="en-US"/>
+        </w:rPr>
+      </w:pPr>
+      <w:r>
+        <w:rPr>
+          <w:rFonts w:ascii="Narkisim" w:hAnsi="Narkisim" w:cs="Narkisim" w:hint="cs"/>
+          <w:sz w:val="26"/>
+          <w:szCs w:val="26"/>
+          <w:rtl/>
+          <w:lang w:val="en-US"/>
+        </w:rPr>
+        <w:t xml:space="preserve">7. השיטה הנאיבית הנתונה במשחק, כאשר יש לכל </w:t>
+      </w:r>
+      <w:r>
+        <w:rPr>
+          <w:rFonts w:ascii="Narkisim" w:hAnsi="Narkisim" w:cs="Narkisim"/>
+          <w:sz w:val="26"/>
+          <w:szCs w:val="26"/>
+          <w:lang w:val="en-US"/>
+        </w:rPr>
+        <w:t>k</w:t>
+      </w:r>
+      <w:r>
+        <w:rPr>
+          <w:rFonts w:ascii="Narkisim" w:hAnsi="Narkisim" w:cs="Narkisim" w:hint="cs"/>
+          <w:sz w:val="26"/>
+          <w:szCs w:val="26"/>
+          <w:rtl/>
+          <w:lang w:val="en-US"/>
+        </w:rPr>
+        <w:t xml:space="preserve"> מהלכים </w:t>
+      </w:r>
+      <w:r>
+        <w:rPr>
+          <w:rFonts w:ascii="Narkisim" w:hAnsi="Narkisim" w:cs="Narkisim"/>
+          <w:sz w:val="26"/>
+          <w:szCs w:val="26"/>
+          <w:lang w:val="en-US"/>
+        </w:rPr>
+        <w:t>t</w:t>
+      </w:r>
+      <w:r>
+        <w:rPr>
+          <w:rFonts w:ascii="Narkisim" w:hAnsi="Narkisim" w:cs="Narkisim" w:hint="cs"/>
+          <w:sz w:val="26"/>
+          <w:szCs w:val="26"/>
+          <w:rtl/>
+          <w:lang w:val="en-US"/>
+        </w:rPr>
+        <w:t xml:space="preserve"> זמן, מחלקת לכל מהלך </w:t>
+      </w:r>
+      <w:r>
+        <w:rPr>
+          <w:rFonts w:ascii="Narkisim" w:hAnsi="Narkisim" w:cs="Narkisim"/>
+          <w:sz w:val="26"/>
+          <w:szCs w:val="26"/>
+          <w:lang w:val="en-US"/>
+        </w:rPr>
+        <w:t>k/t</w:t>
+      </w:r>
+      <w:r>
+        <w:rPr>
+          <w:rFonts w:ascii="Narkisim" w:hAnsi="Narkisim" w:cs="Narkisim" w:hint="cs"/>
+          <w:sz w:val="26"/>
+          <w:szCs w:val="26"/>
+          <w:rtl/>
+          <w:lang w:val="en-US"/>
+        </w:rPr>
+        <w:t xml:space="preserve"> (פחות 0.05 שניות) זמן. ניתן להגדיר חלוקה אחרת של הזמן על מנת לשפר את השחקן הפשוט, באופן הבא:</w:t>
+      </w:r>
+    </w:p>
+    <w:p>
+      <w:pPr>
+        <w:bidi/>
+        <w:spacing w:line="360" w:lineRule="auto"/>
+        <w:jc w:val="both"/>
+        <w:rPr>
+          <w:rFonts w:ascii="Narkisim" w:hAnsi="Narkisim" w:cs="Narkisim"/>
+          <w:sz w:val="26"/>
+          <w:szCs w:val="26"/>
+          <w:rtl/>
+          <w:lang w:val="en-US"/>
+        </w:rPr>
+      </w:pPr>
+      <w:r>
+        <w:rPr>
+          <w:rFonts w:ascii="Narkisim" w:hAnsi="Narkisim" w:cs="Narkisim" w:hint="cs"/>
+          <w:sz w:val="26"/>
+          <w:szCs w:val="26"/>
+          <w:rtl/>
+          <w:lang w:val="en-US"/>
+        </w:rPr>
+        <w:t xml:space="preserve">כאשר </w:t>
+      </w:r>
+      <w:r>
+        <w:rPr>
+          <w:rFonts w:ascii="Narkisim" w:hAnsi="Narkisim" w:cs="Narkisim"/>
+          <w:sz w:val="26"/>
+          <w:szCs w:val="26"/>
+          <w:lang w:val="en-US"/>
+        </w:rPr>
+        <w:t>k</w:t>
+      </w:r>
+      <w:r>
+        <w:rPr>
+          <w:rFonts w:ascii="Narkisim" w:hAnsi="Narkisim" w:cs="Narkisim" w:hint="cs"/>
+          <w:sz w:val="26"/>
+          <w:szCs w:val="26"/>
+          <w:rtl/>
+          <w:lang w:val="en-US"/>
+        </w:rPr>
+        <w:t xml:space="preserve"> קטן או שווה ל2, אזי נשמור על השיטה הנאיבית, כי ב-2 תהליכים אין </w:t>
+      </w:r>
+      <w:r>
+        <w:rPr>
+          <w:rFonts w:ascii="Narkisim" w:hAnsi="Narkisim" w:cs="Narkisim" w:hint="cs"/>
+          <w:sz w:val="26"/>
+          <w:szCs w:val="26"/>
+          <w:rtl/>
+          <w:lang w:val="en-US"/>
+        </w:rPr>
+        <w:t xml:space="preserve">כ"כ </w:t>
+      </w:r>
+      <w:r>
+        <w:rPr>
+          <w:rFonts w:ascii="Narkisim" w:hAnsi="Narkisim" w:cs="Narkisim" w:hint="cs"/>
+          <w:sz w:val="26"/>
+          <w:szCs w:val="26"/>
+          <w:rtl/>
+          <w:lang w:val="en-US"/>
+        </w:rPr>
+        <w:t>הרבה הבדל אם הזמן שלהם זהה.</w:t>
+      </w:r>
+    </w:p>
+    <w:p>
+      <w:pPr>
+        <w:bidi/>
+        <w:spacing w:line="360" w:lineRule="auto"/>
+        <w:jc w:val="both"/>
+        <w:rPr>
+          <w:rFonts w:ascii="Narkisim" w:hAnsi="Narkisim" w:cs="Narkisim"/>
+          <w:sz w:val="26"/>
+          <w:szCs w:val="26"/>
+          <w:rtl/>
+          <w:lang w:val="en-US"/>
+        </w:rPr>
+      </w:pPr>
+      <w:r>
+        <w:rPr>
+          <w:rFonts w:ascii="Narkisim" w:hAnsi="Narkisim" w:cs="Narkisim" w:hint="cs"/>
+          <w:sz w:val="26"/>
+          <w:szCs w:val="26"/>
+          <w:rtl/>
+          <w:lang w:val="en-US"/>
+        </w:rPr>
+        <w:t xml:space="preserve">כאשר </w:t>
+      </w:r>
+      <w:r>
+        <w:rPr>
+          <w:rFonts w:ascii="Narkisim" w:hAnsi="Narkisim" w:cs="Narkisim"/>
+          <w:sz w:val="26"/>
+          <w:szCs w:val="26"/>
+          <w:lang w:val="en-US"/>
+        </w:rPr>
+        <w:t>k</w:t>
+      </w:r>
+      <w:r>
+        <w:rPr>
+          <w:rFonts w:ascii="Narkisim" w:hAnsi="Narkisim" w:cs="Narkisim" w:hint="cs"/>
+          <w:sz w:val="26"/>
+          <w:szCs w:val="26"/>
+          <w:rtl/>
+          <w:lang w:val="en-US"/>
+        </w:rPr>
+        <w:t xml:space="preserve"> גדול מ-2, החלוקה תהיה באופן הבא </w:t>
+      </w:r>
+      <w:r>
+        <w:rPr>
+          <w:rFonts w:ascii="Narkisim" w:hAnsi="Narkisim" w:cs="Narkisim"/>
+          <w:sz w:val="26"/>
+          <w:szCs w:val="26"/>
+          <w:rtl/>
+          <w:lang w:val="en-US"/>
+        </w:rPr>
+        <w:t>–</w:t>
+      </w:r>
+      <w:r>
+        <w:rPr>
+          <w:rFonts w:ascii="Narkisim" w:hAnsi="Narkisim" w:cs="Narkisim" w:hint="cs"/>
+          <w:sz w:val="26"/>
+          <w:szCs w:val="26"/>
+          <w:rtl/>
+          <w:lang w:val="en-US"/>
+        </w:rPr>
+        <w:t xml:space="preserve"> המהלך הראשון יקבל </w:t>
+      </w:r>
+      <w:r>
+        <w:rPr>
+          <w:rFonts w:ascii="Narkisim" w:hAnsi="Narkisim" w:cs="Narkisim"/>
+          <w:sz w:val="26"/>
+          <w:szCs w:val="26"/>
+          <w:lang w:val="en-US"/>
+        </w:rPr>
+        <w:t>t/2</w:t>
+      </w:r>
+      <w:r>
+        <w:rPr>
+          <w:rFonts w:ascii="Narkisim" w:hAnsi="Narkisim" w:cs="Narkisim" w:hint="cs"/>
+          <w:sz w:val="26"/>
+          <w:szCs w:val="26"/>
+          <w:rtl/>
+          <w:lang w:val="en-US"/>
+        </w:rPr>
+        <w:t xml:space="preserve"> מהזמן, המהלך השני יקבל </w:t>
+      </w:r>
+      <w:r>
+        <w:rPr>
+          <w:rFonts w:ascii="Narkisim" w:hAnsi="Narkisim" w:cs="Narkisim"/>
+          <w:sz w:val="26"/>
+          <w:szCs w:val="26"/>
+          <w:lang w:val="en-US"/>
+        </w:rPr>
+        <w:t>t/3</w:t>
+      </w:r>
+      <w:r>
+        <w:rPr>
+          <w:rFonts w:ascii="Narkisim" w:hAnsi="Narkisim" w:cs="Narkisim" w:hint="cs"/>
+          <w:sz w:val="26"/>
+          <w:szCs w:val="26"/>
+          <w:rtl/>
+          <w:lang w:val="en-US"/>
+        </w:rPr>
+        <w:t xml:space="preserve"> מהזמן, השלישי יקבל </w:t>
+      </w:r>
+      <w:r>
+        <w:rPr>
+          <w:rFonts w:ascii="Narkisim" w:hAnsi="Narkisim" w:cs="Narkisim"/>
+          <w:sz w:val="26"/>
+          <w:szCs w:val="26"/>
+          <w:lang w:val="en-US"/>
+        </w:rPr>
+        <w:t>t/4</w:t>
+      </w:r>
+      <w:r>
+        <w:rPr>
+          <w:rFonts w:ascii="Narkisim" w:hAnsi="Narkisim" w:cs="Narkisim" w:hint="cs"/>
+          <w:sz w:val="26"/>
+          <w:szCs w:val="26"/>
+          <w:rtl/>
+          <w:lang w:val="en-US"/>
+        </w:rPr>
+        <w:t xml:space="preserve"> מהזמן וכך הלאה.</w:t>
+      </w:r>
+    </w:p>
+    <w:p>
+      <w:pPr>
+        <w:bidi/>
+        <w:spacing w:line="360" w:lineRule="auto"/>
+        <w:jc w:val="both"/>
+        <w:rPr>
+          <w:rFonts w:ascii="Narkisim" w:hAnsi="Narkisim" w:cs="Narkisim"/>
+          <w:sz w:val="26"/>
+          <w:szCs w:val="26"/>
+          <w:rtl/>
+          <w:lang w:val="en-US"/>
+        </w:rPr>
+      </w:pPr>
+      <w:r>
+        <w:rPr>
+          <w:rFonts w:ascii="Narkisim" w:hAnsi="Narkisim" w:cs="Narkisim" w:hint="cs"/>
+          <w:sz w:val="26"/>
+          <w:szCs w:val="26"/>
+          <w:rtl/>
+          <w:lang w:val="en-US"/>
+        </w:rPr>
+        <w:t>המוטיבציה בחלוקה הזו נובעת מהשימוש ב-</w:t>
+      </w:r>
+      <w:r>
+        <w:rPr>
+          <w:rFonts w:ascii="Narkisim" w:hAnsi="Narkisim" w:cs="Narkisim"/>
+          <w:sz w:val="26"/>
+          <w:szCs w:val="26"/>
+          <w:lang w:val="en-US"/>
+        </w:rPr>
+        <w:t>minimax</w:t>
+      </w:r>
+      <w:r>
+        <w:rPr>
+          <w:rFonts w:ascii="Narkisim" w:hAnsi="Narkisim" w:cs="Narkisim" w:hint="cs"/>
+          <w:sz w:val="26"/>
+          <w:szCs w:val="26"/>
+          <w:rtl/>
+          <w:lang w:val="en-US"/>
+        </w:rPr>
+        <w:t>. לכל מצב במשחק יש תת עץ אותו צריך לחשב על מנת לבחור מה יהיה הצעד הבא הטוב ביותר. ההנחה היא שככל שאנחנו נמצאים בשלב מוקדם יותר במשחק, ישנו מרחב אפשרויות יותר גדול ולכן תת העץ לצעד הבא גדול יותר, וממילא דורש יותר זמן חישוב. לכן, חלוקת הזמן תהיה באופן הזה, בו למהלך הראשון יהיה חצי מהזמן, לשני יהיה שליש מהזמן, לשלישי רבע וכך הלאה.</w:t>
+      </w:r>
+    </w:p>
+    <w:p>
+      <w:pPr>
+        <w:bidi/>
+        <w:spacing w:line="360" w:lineRule="auto"/>
+        <w:jc w:val="both"/>
+        <w:rPr>
+          <w:rFonts w:ascii="Narkisim" w:hAnsi="Narkisim" w:cs="Narkisim" w:hint="cs"/>
+          <w:sz w:val="26"/>
+          <w:szCs w:val="26"/>
+          <w:rtl/>
+          <w:lang w:val="en-US"/>
+        </w:rPr>
+      </w:pPr>
+      <w:r>
+        <w:rPr>
+          <w:rFonts w:ascii="Narkisim" w:hAnsi="Narkisim" w:cs="Narkisim" w:hint="cs"/>
+          <w:sz w:val="26"/>
+          <w:szCs w:val="26"/>
+          <w:rtl/>
+          <w:lang w:val="en-US"/>
+        </w:rPr>
+        <w:t>באופן כזה, אנחנו גם לוקחים מקדם ביטחון ( בדומה ל-0.05 שניות שהורידו בשיטה הנאיבית), כי סכום הסדרה שאנחנו יוצרים כאן לא מגיעה ל-</w:t>
+      </w:r>
+      <w:r>
+        <w:rPr>
+          <w:rFonts w:ascii="Narkisim" w:hAnsi="Narkisim" w:cs="Narkisim"/>
+          <w:sz w:val="26"/>
+          <w:szCs w:val="26"/>
+          <w:lang w:val="en-US"/>
+        </w:rPr>
+        <w:t>t</w:t>
+      </w:r>
+      <w:r>
+        <w:rPr>
+          <w:rFonts w:ascii="Narkisim" w:hAnsi="Narkisim" w:cs="Narkisim" w:hint="cs"/>
+          <w:sz w:val="26"/>
+          <w:szCs w:val="26"/>
+          <w:rtl/>
+          <w:lang w:val="en-US"/>
+        </w:rPr>
+        <w:t xml:space="preserve"> זמן. (שהרי חצי ועוד שלישי ועוד רבע וכו' שואף ל-1 אבל לא שווה לו).</w:t>
       </w:r>
     </w:p>
     <w:sectPr>
+      <w:headerReference w:type="default" r:id="rId7"/>
       <w:pgSz w:w="11906" w:h="16838"/>
       <w:pgMar w:top="1440" w:right="1440" w:bottom="1440" w:left="1440" w:header="708" w:footer="708" w:gutter="0"/>
       <w:cols w:space="708"/>
@@ -1359,6 +2411,175 @@
     </w:sectPr>
   </w:body>
 </w:document>
+</file>
+
+<file path=word/endnotes.xml><?xml version="1.0" encoding="utf-8"?>
+<w:endnotes xmlns:wpc="http://schemas.microsoft.com/office/word/2010/wordprocessingCanvas" xmlns:cx="http://schemas.microsoft.com/office/drawing/2014/chartex" xmlns:cx1="http://schemas.microsoft.com/office/drawing/2015/9/8/chartex" xmlns:cx2="http://schemas.microsoft.com/office/drawing/2015/10/21/chartex" xmlns:cx3="http://schemas.microsoft.com/office/drawing/2016/5/9/chartex" xmlns:cx4="http://schemas.microsoft.com/office/drawing/2016/5/10/chartex" xmlns:cx5="http://schemas.microsoft.com/office/drawing/2016/5/11/chartex" xmlns:cx6="http://schemas.microsoft.com/office/drawing/2016/5/12/chartex" xmlns:cx7="http://schemas.microsoft.com/office/drawing/2016/5/13/chartex" xmlns:cx8="http://schemas.microsoft.com/office/drawing/2016/5/14/chartex" xmlns:mc="http://schemas.openxmlformats.org/markup-compatibility/2006" xmlns:aink="http://schemas.microsoft.com/office/drawing/2016/ink" xmlns:am3d="http://schemas.microsoft.com/office/drawing/2017/model3d" xmlns:o="urn:schemas-microsoft-com:office:office" xmlns:r="http://schemas.openxmlformats.org/officeDocument/2006/relationships" xmlns:m="http://schemas.openxmlformats.org/officeDocument/2006/math" xmlns:v="urn:schemas-microsoft-com:vml" xmlns:wp14="http://schemas.microsoft.com/office/word/2010/wordprocessingDrawing" xmlns:wp="http://schemas.openxmlformats.org/drawingml/2006/wordprocessingDrawing" xmlns:w10="urn:schemas-microsoft-com:office:word" xmlns:w="http://schemas.openxmlformats.org/wordprocessingml/2006/main" xmlns:w14="http://schemas.microsoft.com/office/word/2010/wordml" xmlns:w15="http://schemas.microsoft.com/office/word/2012/wordml" xmlns:w16cex="http://schemas.microsoft.com/office/word/2018/wordml/cex" xmlns:w16cid="http://schemas.microsoft.com/office/word/2016/wordml/cid" xmlns:w16="http://schemas.microsoft.com/office/word/2018/wordml" xmlns:w16se="http://schemas.microsoft.com/office/word/2015/wordml/symex" xmlns:wpg="http://schemas.microsoft.com/office/word/2010/wordprocessingGroup" xmlns:wpi="http://schemas.microsoft.com/office/word/2010/wordprocessingInk" xmlns:wne="http://schemas.microsoft.com/office/word/2006/wordml" xmlns:wps="http://schemas.microsoft.com/office/word/2010/wordprocessingShape" mc:Ignorable="w14 w15 w16se w16cid w16 w16cex wp14">
+  <w:endnote w:type="separator" w:id="-1">
+    <w:p>
+      <w:pPr>
+        <w:spacing w:after="0" w:line="240" w:lineRule="auto"/>
+      </w:pPr>
+      <w:r>
+        <w:separator/>
+      </w:r>
+    </w:p>
+  </w:endnote>
+  <w:endnote w:type="continuationSeparator" w:id="0">
+    <w:p>
+      <w:pPr>
+        <w:spacing w:after="0" w:line="240" w:lineRule="auto"/>
+      </w:pPr>
+      <w:r>
+        <w:continuationSeparator/>
+      </w:r>
+    </w:p>
+  </w:endnote>
+</w:endnotes>
+</file>
+
+<file path=word/footnotes.xml><?xml version="1.0" encoding="utf-8"?>
+<w:footnotes xmlns:wpc="http://schemas.microsoft.com/office/word/2010/wordprocessingCanvas" xmlns:cx="http://schemas.microsoft.com/office/drawing/2014/chartex" xmlns:cx1="http://schemas.microsoft.com/office/drawing/2015/9/8/chartex" xmlns:cx2="http://schemas.microsoft.com/office/drawing/2015/10/21/chartex" xmlns:cx3="http://schemas.microsoft.com/office/drawing/2016/5/9/chartex" xmlns:cx4="http://schemas.microsoft.com/office/drawing/2016/5/10/chartex" xmlns:cx5="http://schemas.microsoft.com/office/drawing/2016/5/11/chartex" xmlns:cx6="http://schemas.microsoft.com/office/drawing/2016/5/12/chartex" xmlns:cx7="http://schemas.microsoft.com/office/drawing/2016/5/13/chartex" xmlns:cx8="http://schemas.microsoft.com/office/drawing/2016/5/14/chartex" xmlns:mc="http://schemas.openxmlformats.org/markup-compatibility/2006" xmlns:aink="http://schemas.microsoft.com/office/drawing/2016/ink" xmlns:am3d="http://schemas.microsoft.com/office/drawing/2017/model3d" xmlns:o="urn:schemas-microsoft-com:office:office" xmlns:r="http://schemas.openxmlformats.org/officeDocument/2006/relationships" xmlns:m="http://schemas.openxmlformats.org/officeDocument/2006/math" xmlns:v="urn:schemas-microsoft-com:vml" xmlns:wp14="http://schemas.microsoft.com/office/word/2010/wordprocessingDrawing" xmlns:wp="http://schemas.openxmlformats.org/drawingml/2006/wordprocessingDrawing" xmlns:w10="urn:schemas-microsoft-com:office:word" xmlns:w="http://schemas.openxmlformats.org/wordprocessingml/2006/main" xmlns:w14="http://schemas.microsoft.com/office/word/2010/wordml" xmlns:w15="http://schemas.microsoft.com/office/word/2012/wordml" xmlns:w16cex="http://schemas.microsoft.com/office/word/2018/wordml/cex" xmlns:w16cid="http://schemas.microsoft.com/office/word/2016/wordml/cid" xmlns:w16="http://schemas.microsoft.com/office/word/2018/wordml" xmlns:w16se="http://schemas.microsoft.com/office/word/2015/wordml/symex" xmlns:wpg="http://schemas.microsoft.com/office/word/2010/wordprocessingGroup" xmlns:wpi="http://schemas.microsoft.com/office/word/2010/wordprocessingInk" xmlns:wne="http://schemas.microsoft.com/office/word/2006/wordml" xmlns:wps="http://schemas.microsoft.com/office/word/2010/wordprocessingShape" mc:Ignorable="w14 w15 w16se w16cid w16 w16cex wp14">
+  <w:footnote w:type="separator" w:id="-1">
+    <w:p>
+      <w:pPr>
+        <w:spacing w:after="0" w:line="240" w:lineRule="auto"/>
+      </w:pPr>
+      <w:r>
+        <w:separator/>
+      </w:r>
+    </w:p>
+  </w:footnote>
+  <w:footnote w:type="continuationSeparator" w:id="0">
+    <w:p>
+      <w:pPr>
+        <w:spacing w:after="0" w:line="240" w:lineRule="auto"/>
+      </w:pPr>
+      <w:r>
+        <w:continuationSeparator/>
+      </w:r>
+    </w:p>
+  </w:footnote>
+</w:footnotes>
+</file>
+
+<file path=word/header1.xml><?xml version="1.0" encoding="utf-8"?>
+<w:hdr xmlns:wpc="http://schemas.microsoft.com/office/word/2010/wordprocessingCanvas" xmlns:cx="http://schemas.microsoft.com/office/drawing/2014/chartex" xmlns:cx1="http://schemas.microsoft.com/office/drawing/2015/9/8/chartex" xmlns:cx2="http://schemas.microsoft.com/office/drawing/2015/10/21/chartex" xmlns:cx3="http://schemas.microsoft.com/office/drawing/2016/5/9/chartex" xmlns:cx4="http://schemas.microsoft.com/office/drawing/2016/5/10/chartex" xmlns:cx5="http://schemas.microsoft.com/office/drawing/2016/5/11/chartex" xmlns:cx6="http://schemas.microsoft.com/office/drawing/2016/5/12/chartex" xmlns:cx7="http://schemas.microsoft.com/office/drawing/2016/5/13/chartex" xmlns:cx8="http://schemas.microsoft.com/office/drawing/2016/5/14/chartex" xmlns:mc="http://schemas.openxmlformats.org/markup-compatibility/2006" xmlns:aink="http://schemas.microsoft.com/office/drawing/2016/ink" xmlns:am3d="http://schemas.microsoft.com/office/drawing/2017/model3d" xmlns:o="urn:schemas-microsoft-com:office:office" xmlns:r="http://schemas.openxmlformats.org/officeDocument/2006/relationships" xmlns:m="http://schemas.openxmlformats.org/officeDocument/2006/math" xmlns:v="urn:schemas-microsoft-com:vml" xmlns:wp14="http://schemas.microsoft.com/office/word/2010/wordprocessingDrawing" xmlns:wp="http://schemas.openxmlformats.org/drawingml/2006/wordprocessingDrawing" xmlns:w10="urn:schemas-microsoft-com:office:word" xmlns:w="http://schemas.openxmlformats.org/wordprocessingml/2006/main" xmlns:w14="http://schemas.microsoft.com/office/word/2010/wordml" xmlns:w15="http://schemas.microsoft.com/office/word/2012/wordml" xmlns:w16cex="http://schemas.microsoft.com/office/word/2018/wordml/cex" xmlns:w16cid="http://schemas.microsoft.com/office/word/2016/wordml/cid" xmlns:w16="http://schemas.microsoft.com/office/word/2018/wordml" xmlns:w16se="http://schemas.microsoft.com/office/word/2015/wordml/symex" xmlns:wpg="http://schemas.microsoft.com/office/word/2010/wordprocessingGroup" xmlns:wpi="http://schemas.microsoft.com/office/word/2010/wordprocessingInk" xmlns:wne="http://schemas.microsoft.com/office/word/2006/wordml" xmlns:wps="http://schemas.microsoft.com/office/word/2010/wordprocessingShape" mc:Ignorable="w14 w15 w16se w16cid w16 w16cex wp14">
+  <w:p>
+    <w:pPr>
+      <w:pStyle w:val="a4"/>
+      <w:bidi/>
+      <w:jc w:val="center"/>
+      <w:rPr>
+        <w:rtl/>
+      </w:rPr>
+    </w:pPr>
+    <w:r>
+      <w:rPr>
+        <w:rFonts w:hint="cs"/>
+        <w:rtl/>
+      </w:rPr>
+      <w:t>תרגיל 2 | מבוא לבינה מלאכותית | בן נגריס וזיו בן-דוד</w:t>
+    </w:r>
+  </w:p>
+</w:hdr>
+</file>
+
+<file path=word/numbering.xml><?xml version="1.0" encoding="utf-8"?>
+<w:numbering xmlns:wpc="http://schemas.microsoft.com/office/word/2010/wordprocessingCanvas" xmlns:cx="http://schemas.microsoft.com/office/drawing/2014/chartex" xmlns:cx1="http://schemas.microsoft.com/office/drawing/2015/9/8/chartex" xmlns:cx2="http://schemas.microsoft.com/office/drawing/2015/10/21/chartex" xmlns:cx3="http://schemas.microsoft.com/office/drawing/2016/5/9/chartex" xmlns:cx4="http://schemas.microsoft.com/office/drawing/2016/5/10/chartex" xmlns:cx5="http://schemas.microsoft.com/office/drawing/2016/5/11/chartex" xmlns:cx6="http://schemas.microsoft.com/office/drawing/2016/5/12/chartex" xmlns:cx7="http://schemas.microsoft.com/office/drawing/2016/5/13/chartex" xmlns:cx8="http://schemas.microsoft.com/office/drawing/2016/5/14/chartex" xmlns:mc="http://schemas.openxmlformats.org/markup-compatibility/2006" xmlns:aink="http://schemas.microsoft.com/office/drawing/2016/ink" xmlns:am3d="http://schemas.microsoft.com/office/drawing/2017/model3d" xmlns:o="urn:schemas-microsoft-com:office:office" xmlns:r="http://schemas.openxmlformats.org/officeDocument/2006/relationships" xmlns:m="http://schemas.openxmlformats.org/officeDocument/2006/math" xmlns:v="urn:schemas-microsoft-com:vml" xmlns:wp14="http://schemas.microsoft.com/office/word/2010/wordprocessingDrawing" xmlns:wp="http://schemas.openxmlformats.org/drawingml/2006/wordprocessingDrawing" xmlns:w10="urn:schemas-microsoft-com:office:word" xmlns:w="http://schemas.openxmlformats.org/wordprocessingml/2006/main" xmlns:w14="http://schemas.microsoft.com/office/word/2010/wordml" xmlns:w15="http://schemas.microsoft.com/office/word/2012/wordml" xmlns:w16cex="http://schemas.microsoft.com/office/word/2018/wordml/cex" xmlns:w16cid="http://schemas.microsoft.com/office/word/2016/wordml/cid" xmlns:w16="http://schemas.microsoft.com/office/word/2018/wordml" xmlns:w16se="http://schemas.microsoft.com/office/word/2015/wordml/symex" xmlns:wpg="http://schemas.microsoft.com/office/word/2010/wordprocessingGroup" xmlns:wpi="http://schemas.microsoft.com/office/word/2010/wordprocessingInk" xmlns:wne="http://schemas.microsoft.com/office/word/2006/wordml" xmlns:wps="http://schemas.microsoft.com/office/word/2010/wordprocessingShape" mc:Ignorable="w14 w15 w16se w16cid w16 w16cex wp14">
+  <w:abstractNum w:abstractNumId="0" w15:restartNumberingAfterBreak="0">
+    <w:nsid w:val="67271EB3"/>
+    <w:multiLevelType w:val="hybridMultilevel"/>
+    <w:tmpl w:val="DA5EF9E0"/>
+    <w:lvl w:ilvl="0" w:tplc="0409000F">
+      <w:start w:val="1"/>
+      <w:numFmt w:val="decimal"/>
+      <w:lvlText w:val="%1."/>
+      <w:lvlJc w:val="left"/>
+      <w:pPr>
+        <w:ind w:left="720" w:hanging="360"/>
+      </w:pPr>
+      <w:rPr>
+        <w:rFonts w:hint="default"/>
+      </w:rPr>
+    </w:lvl>
+    <w:lvl w:ilvl="1" w:tplc="04090019" w:tentative="1">
+      <w:start w:val="1"/>
+      <w:numFmt w:val="lowerLetter"/>
+      <w:lvlText w:val="%2."/>
+      <w:lvlJc w:val="left"/>
+      <w:pPr>
+        <w:ind w:left="1440" w:hanging="360"/>
+      </w:pPr>
+    </w:lvl>
+    <w:lvl w:ilvl="2" w:tplc="0409001B" w:tentative="1">
+      <w:start w:val="1"/>
+      <w:numFmt w:val="lowerRoman"/>
+      <w:lvlText w:val="%3."/>
+      <w:lvlJc w:val="right"/>
+      <w:pPr>
+        <w:ind w:left="2160" w:hanging="180"/>
+      </w:pPr>
+    </w:lvl>
+    <w:lvl w:ilvl="3" w:tplc="0409000F" w:tentative="1">
+      <w:start w:val="1"/>
+      <w:numFmt w:val="decimal"/>
+      <w:lvlText w:val="%4."/>
+      <w:lvlJc w:val="left"/>
+      <w:pPr>
+        <w:ind w:left="2880" w:hanging="360"/>
+      </w:pPr>
+    </w:lvl>
+    <w:lvl w:ilvl="4" w:tplc="04090019" w:tentative="1">
+      <w:start w:val="1"/>
+      <w:numFmt w:val="lowerLetter"/>
+      <w:lvlText w:val="%5."/>
+      <w:lvlJc w:val="left"/>
+      <w:pPr>
+        <w:ind w:left="3600" w:hanging="360"/>
+      </w:pPr>
+    </w:lvl>
+    <w:lvl w:ilvl="5" w:tplc="0409001B" w:tentative="1">
+      <w:start w:val="1"/>
+      <w:numFmt w:val="lowerRoman"/>
+      <w:lvlText w:val="%6."/>
+      <w:lvlJc w:val="right"/>
+      <w:pPr>
+        <w:ind w:left="4320" w:hanging="180"/>
+      </w:pPr>
+    </w:lvl>
+    <w:lvl w:ilvl="6" w:tplc="0409000F" w:tentative="1">
+      <w:start w:val="1"/>
+      <w:numFmt w:val="decimal"/>
+      <w:lvlText w:val="%7."/>
+      <w:lvlJc w:val="left"/>
+      <w:pPr>
+        <w:ind w:left="5040" w:hanging="360"/>
+      </w:pPr>
+    </w:lvl>
+    <w:lvl w:ilvl="7" w:tplc="04090019" w:tentative="1">
+      <w:start w:val="1"/>
+      <w:numFmt w:val="lowerLetter"/>
+      <w:lvlText w:val="%8."/>
+      <w:lvlJc w:val="left"/>
+      <w:pPr>
+        <w:ind w:left="5760" w:hanging="360"/>
+      </w:pPr>
+    </w:lvl>
+    <w:lvl w:ilvl="8" w:tplc="0409001B" w:tentative="1">
+      <w:start w:val="1"/>
+      <w:numFmt w:val="lowerRoman"/>
+      <w:lvlText w:val="%9."/>
+      <w:lvlJc w:val="right"/>
+      <w:pPr>
+        <w:ind w:left="6480" w:hanging="180"/>
+      </w:pPr>
+    </w:lvl>
+  </w:abstractNum>
+  <w:num w:numId="1">
+    <w:abstractNumId w:val="0"/>
+  </w:num>
+</w:numbering>
 </file>
 
 <file path=word/styles.xml><?xml version="1.0" encoding="utf-8"?>
@@ -1756,17 +2977,17 @@
     <w:lsdException w:name="Unresolved Mention" w:semiHidden="1" w:unhideWhenUsed="1"/>
     <w:lsdException w:name="Smart Link" w:semiHidden="1" w:unhideWhenUsed="1"/>
   </w:latentStyles>
-  <w:style w:type="paragraph" w:default="1" w:styleId="Normal">
+  <w:style w:type="paragraph" w:default="1" w:styleId="a">
     <w:name w:val="Normal"/>
     <w:qFormat/>
   </w:style>
-  <w:style w:type="character" w:default="1" w:styleId="DefaultParagraphFont">
+  <w:style w:type="character" w:default="1" w:styleId="a0">
     <w:name w:val="Default Paragraph Font"/>
     <w:uiPriority w:val="1"/>
     <w:semiHidden/>
     <w:unhideWhenUsed/>
   </w:style>
-  <w:style w:type="table" w:default="1" w:styleId="TableNormal">
+  <w:style w:type="table" w:default="1" w:styleId="a1">
     <w:name w:val="Normal Table"/>
     <w:uiPriority w:val="99"/>
     <w:semiHidden/>
@@ -1781,21 +3002,76 @@
       </w:tblCellMar>
     </w:tblPr>
   </w:style>
-  <w:style w:type="numbering" w:default="1" w:styleId="NoList">
+  <w:style w:type="numbering" w:default="1" w:styleId="a2">
     <w:name w:val="No List"/>
     <w:uiPriority w:val="99"/>
     <w:semiHidden/>
     <w:unhideWhenUsed/>
   </w:style>
-  <w:style w:type="character" w:styleId="PlaceholderText">
+  <w:style w:type="character" w:styleId="a3">
     <w:name w:val="Placeholder Text"/>
-    <w:basedOn w:val="DefaultParagraphFont"/>
+    <w:basedOn w:val="a0"/>
     <w:uiPriority w:val="99"/>
     <w:semiHidden/>
     <w:rsid w:val="0016736A"/>
     <w:rPr>
       <w:color w:val="808080"/>
     </w:rPr>
+  </w:style>
+  <w:style w:type="paragraph" w:styleId="a4">
+    <w:name w:val="header"/>
+    <w:basedOn w:val="a"/>
+    <w:link w:val="a5"/>
+    <w:uiPriority w:val="99"/>
+    <w:unhideWhenUsed/>
+    <w:rsid w:val="00A37EC9"/>
+    <w:pPr>
+      <w:tabs>
+        <w:tab w:val="center" w:pos="4320"/>
+        <w:tab w:val="right" w:pos="8640"/>
+      </w:tabs>
+      <w:spacing w:after="0" w:line="240" w:lineRule="auto"/>
+    </w:pPr>
+  </w:style>
+  <w:style w:type="character" w:customStyle="1" w:styleId="a5">
+    <w:name w:val="כותרת עליונה תו"/>
+    <w:basedOn w:val="a0"/>
+    <w:link w:val="a4"/>
+    <w:uiPriority w:val="99"/>
+    <w:rsid w:val="00A37EC9"/>
+  </w:style>
+  <w:style w:type="paragraph" w:styleId="a6">
+    <w:name w:val="footer"/>
+    <w:basedOn w:val="a"/>
+    <w:link w:val="a7"/>
+    <w:uiPriority w:val="99"/>
+    <w:unhideWhenUsed/>
+    <w:rsid w:val="00A37EC9"/>
+    <w:pPr>
+      <w:tabs>
+        <w:tab w:val="center" w:pos="4320"/>
+        <w:tab w:val="right" w:pos="8640"/>
+      </w:tabs>
+      <w:spacing w:after="0" w:line="240" w:lineRule="auto"/>
+    </w:pPr>
+  </w:style>
+  <w:style w:type="character" w:customStyle="1" w:styleId="a7">
+    <w:name w:val="כותרת תחתונה תו"/>
+    <w:basedOn w:val="a0"/>
+    <w:link w:val="a6"/>
+    <w:uiPriority w:val="99"/>
+    <w:rsid w:val="00A37EC9"/>
+  </w:style>
+  <w:style w:type="paragraph" w:styleId="a8">
+    <w:name w:val="List Paragraph"/>
+    <w:basedOn w:val="a"/>
+    <w:uiPriority w:val="34"/>
+    <w:qFormat/>
+    <w:rsid w:val="00A37EC9"/>
+    <w:pPr>
+      <w:ind w:left="720"/>
+      <w:contextualSpacing/>
+    </w:pPr>
   </w:style>
 </w:styles>
 </file>

</xml_diff>

<commit_message>
add graph and table
</commit_message>
<xml_diff>
--- a/AI_HW2.docx
+++ b/AI_HW2.docx
@@ -173,7 +173,6 @@
         </w:rPr>
         <w:t xml:space="preserve">המחלקה </w:t>
       </w:r>
-      <w:proofErr w:type="spellStart"/>
       <w:r>
         <w:rPr>
           <w:rFonts w:ascii="Narkisim" w:hAnsi="Narkisim" w:cs="Narkisim"/>
@@ -183,7 +182,6 @@
         </w:rPr>
         <w:t>GameMove</w:t>
       </w:r>
-      <w:proofErr w:type="spellEnd"/>
       <w:r>
         <w:rPr>
           <w:rFonts w:ascii="Narkisim" w:hAnsi="Narkisim" w:cs="Narkisim"/>
@@ -244,7 +242,6 @@
         </w:rPr>
         <w:t xml:space="preserve">), מהו המקום ממנו הוא צועד, ומהו המקום אליו יזוז. בנוסף ישנו שדה המאפשר לנו להבחין בין תנועה רגילה לפעולת קפיצה. כאשר מתבצעת תנועה רגילה השדה </w:t>
       </w:r>
-      <w:proofErr w:type="spellStart"/>
       <w:r>
         <w:rPr>
           <w:rFonts w:ascii="Narkisim" w:hAnsi="Narkisim" w:cs="Narkisim"/>
@@ -254,7 +251,6 @@
         </w:rPr>
         <w:t>jumped_locs</w:t>
       </w:r>
-      <w:proofErr w:type="spellEnd"/>
       <w:r>
         <w:rPr>
           <w:rFonts w:ascii="Narkisim" w:hAnsi="Narkisim" w:cs="Narkisim"/>
@@ -712,7 +708,6 @@
         </w:rPr>
         <w:t xml:space="preserve"> (שזה העומק ש</w:t>
       </w:r>
-      <w:proofErr w:type="spellStart"/>
       <w:r>
         <w:rPr>
           <w:rFonts w:ascii="Narkisim" w:hAnsi="Narkisim" w:cs="Narkisim"/>
@@ -722,7 +717,6 @@
         </w:rPr>
         <w:t>simple_player</w:t>
       </w:r>
-      <w:proofErr w:type="spellEnd"/>
       <w:r>
         <w:rPr>
           <w:rFonts w:ascii="Narkisim" w:hAnsi="Narkisim" w:cs="Narkisim"/>
@@ -842,7 +836,6 @@
         </w:rPr>
         <w:t xml:space="preserve"> </w:t>
       </w:r>
-      <w:proofErr w:type="spellStart"/>
       <w:r>
         <w:rPr>
           <w:rFonts w:ascii="Narkisim" w:hAnsi="Narkisim" w:cs="Narkisim"/>
@@ -852,7 +845,6 @@
         </w:rPr>
         <w:t>simple_player</w:t>
       </w:r>
-      <w:proofErr w:type="spellEnd"/>
       <w:r>
         <w:rPr>
           <w:rFonts w:ascii="Narkisim" w:hAnsi="Narkisim" w:cs="Narkisim"/>
@@ -1202,37 +1194,15 @@
         </w:rPr>
         <w:t xml:space="preserve">הוא </w:t>
       </w:r>
-      <w:proofErr w:type="spellStart"/>
-      <w:r>
-        <w:rPr>
-          <w:rFonts w:ascii="Narkisim" w:hAnsi="Narkisim" w:cs="Narkisim"/>
-          <w:sz w:val="26"/>
-          <w:szCs w:val="26"/>
-          <w:lang w:val="en-US"/>
-        </w:rPr>
-        <w:t>our_weight</w:t>
-      </w:r>
-      <w:proofErr w:type="spellEnd"/>
-      <w:r>
-        <w:rPr>
-          <w:rFonts w:ascii="Narkisim" w:hAnsi="Narkisim" w:cs="Narkisim"/>
-          <w:sz w:val="26"/>
-          <w:szCs w:val="26"/>
-          <w:lang w:val="en-US"/>
-        </w:rPr>
-        <w:t xml:space="preserve"> – </w:t>
-      </w:r>
-      <w:proofErr w:type="spellStart"/>
-      <w:r>
-        <w:rPr>
-          <w:rFonts w:ascii="Narkisim" w:hAnsi="Narkisim" w:cs="Narkisim"/>
-          <w:sz w:val="26"/>
-          <w:szCs w:val="26"/>
-          <w:lang w:val="en-US"/>
-        </w:rPr>
-        <w:t>opponent_weight</w:t>
-      </w:r>
-      <w:proofErr w:type="spellEnd"/>
+      <w:r>
+        <w:rPr>
+          <w:rFonts w:ascii="Narkisim" w:hAnsi="Narkisim" w:cs="Narkisim"/>
+          <w:sz w:val="26"/>
+          <w:szCs w:val="26"/>
+          <w:lang w:val="en-US"/>
+        </w:rPr>
+        <w:t>our_weight – opponent_weight</w:t>
+      </w:r>
       <w:r>
         <w:rPr>
           <w:rFonts w:ascii="Narkisim" w:hAnsi="Narkisim" w:cs="Narkisim"/>
@@ -1999,31 +1969,7 @@
           <w:rtl/>
           <w:lang w:val="en-US"/>
         </w:rPr>
-        <w:t xml:space="preserve"> בפונקציה </w:t>
-      </w:r>
-      <w:proofErr w:type="spellStart"/>
-      <w:r>
-        <w:rPr>
-          <w:rFonts w:ascii="Narkisim" w:hAnsi="Narkisim" w:cs="Narkisim"/>
-          <w:sz w:val="26"/>
-          <w:szCs w:val="26"/>
-          <w:u w:val="single"/>
-          <w:rtl/>
-          <w:lang w:val="en-US"/>
-        </w:rPr>
-        <w:t>היורסטית</w:t>
-      </w:r>
-      <w:proofErr w:type="spellEnd"/>
-      <w:r>
-        <w:rPr>
-          <w:rFonts w:ascii="Narkisim" w:hAnsi="Narkisim" w:cs="Narkisim"/>
-          <w:sz w:val="26"/>
-          <w:szCs w:val="26"/>
-          <w:u w:val="single"/>
-          <w:rtl/>
-          <w:lang w:val="en-US"/>
-        </w:rPr>
-        <w:t xml:space="preserve"> הזו:</w:t>
+        <w:t xml:space="preserve"> בפונקציה היורסטית הזו:</w:t>
       </w:r>
     </w:p>
     <w:p>
@@ -2058,29 +2004,7 @@
           <w:lang w:val="en-US"/>
         </w:rPr>
         <w:br/>
-        <w:t>במקרה שרק לו יישארו שחקנים על הלוח (=</w:t>
-      </w:r>
-      <w:proofErr w:type="spellStart"/>
-      <w:r>
-        <w:rPr>
-          <w:rFonts w:ascii="Narkisim" w:hAnsi="Narkisim" w:cs="Narkisim"/>
-          <w:sz w:val="26"/>
-          <w:szCs w:val="26"/>
-          <w:rtl/>
-          <w:lang w:val="en-US"/>
-        </w:rPr>
-        <w:t>נצחון</w:t>
-      </w:r>
-      <w:proofErr w:type="spellEnd"/>
-      <w:r>
-        <w:rPr>
-          <w:rFonts w:ascii="Narkisim" w:hAnsi="Narkisim" w:cs="Narkisim"/>
-          <w:sz w:val="26"/>
-          <w:szCs w:val="26"/>
-          <w:rtl/>
-          <w:lang w:val="en-US"/>
-        </w:rPr>
-        <w:t xml:space="preserve">) יוחזר </w:t>
+        <w:t xml:space="preserve">במקרה שרק לו יישארו שחקנים על הלוח (=נצחון) יוחזר </w:t>
       </w:r>
       <w:r>
         <w:rPr>
@@ -2155,29 +2079,7 @@
           <w:rtl/>
           <w:lang w:val="en-US"/>
         </w:rPr>
-        <w:t xml:space="preserve">בכל מצב אחר, לשני השחקנים יש כלים על הלוח *אבל* לא כל השחקנים בעלי כוח זהה (למלך יש יותר פונקציונאליות </w:t>
-      </w:r>
-      <w:proofErr w:type="spellStart"/>
-      <w:r>
-        <w:rPr>
-          <w:rFonts w:ascii="Narkisim" w:hAnsi="Narkisim" w:cs="Narkisim"/>
-          <w:sz w:val="26"/>
-          <w:szCs w:val="26"/>
-          <w:rtl/>
-          <w:lang w:val="en-US"/>
-        </w:rPr>
-        <w:t>מלשחקן</w:t>
-      </w:r>
-      <w:proofErr w:type="spellEnd"/>
-      <w:r>
-        <w:rPr>
-          <w:rFonts w:ascii="Narkisim" w:hAnsi="Narkisim" w:cs="Narkisim"/>
-          <w:sz w:val="26"/>
-          <w:szCs w:val="26"/>
-          <w:rtl/>
-          <w:lang w:val="en-US"/>
-        </w:rPr>
-        <w:t xml:space="preserve"> פשוט) ולכן הערכת מצב המשחק צריכה להתחשב גם בכ</w:t>
+        <w:t>בכל מצב אחר, לשני השחקנים יש כלים על הלוח *אבל* לא כל השחקנים בעלי כוח זהה (למלך יש יותר פונקציונאליות מלשחקן פשוט) ולכן הערכת מצב המשחק צריכה להתחשב גם בכ</w:t>
       </w:r>
       <w:r>
         <w:rPr>
@@ -3380,7 +3282,6 @@
         </w:rPr>
         <w:t xml:space="preserve">(*) הפונקציה </w:t>
       </w:r>
-      <w:proofErr w:type="spellStart"/>
       <w:r>
         <w:rPr>
           <w:rFonts w:ascii="Narkisim" w:eastAsiaTheme="minorEastAsia" w:hAnsi="Narkisim" w:cs="Narkisim"/>
@@ -3391,7 +3292,6 @@
         </w:rPr>
         <w:t>rowsMoved</w:t>
       </w:r>
-      <w:proofErr w:type="spellEnd"/>
       <w:r>
         <w:rPr>
           <w:rFonts w:ascii="Narkisim" w:eastAsiaTheme="minorEastAsia" w:hAnsi="Narkisim" w:cs="Narkisim" w:hint="cs"/>
@@ -3414,7 +3314,6 @@
         </w:rPr>
         <w:t xml:space="preserve"> </w:t>
       </w:r>
-      <w:proofErr w:type="spellStart"/>
       <w:r>
         <w:rPr>
           <w:rFonts w:ascii="Narkisim" w:eastAsiaTheme="minorEastAsia" w:hAnsi="Narkisim" w:cs="Narkisim"/>
@@ -3425,7 +3324,6 @@
         </w:rPr>
         <w:t>i</w:t>
       </w:r>
-      <w:proofErr w:type="spellEnd"/>
       <w:r>
         <w:rPr>
           <w:rFonts w:ascii="Narkisim" w:eastAsiaTheme="minorEastAsia" w:hAnsi="Narkisim" w:cs="Narkisim" w:hint="cs"/>
@@ -5174,7 +5072,6 @@
         </w:rPr>
         <w:t xml:space="preserve">(*) הפונקציה </w:t>
       </w:r>
-      <w:proofErr w:type="spellStart"/>
       <w:r>
         <w:rPr>
           <w:rFonts w:ascii="Narkisim" w:hAnsi="Narkisim" w:cs="Narkisim"/>
@@ -5184,7 +5081,6 @@
         </w:rPr>
         <w:t>dist</w:t>
       </w:r>
-      <w:proofErr w:type="spellEnd"/>
       <w:r>
         <w:rPr>
           <w:rFonts w:ascii="Narkisim" w:hAnsi="Narkisim" w:cs="Narkisim" w:hint="cs"/>
@@ -6163,7 +6059,6 @@
         </w:rPr>
         <w:t xml:space="preserve"> (</w:t>
       </w:r>
-      <w:proofErr w:type="spellStart"/>
       <w:r>
         <w:rPr>
           <w:rFonts w:ascii="Narkisim" w:hAnsi="Narkisim" w:cs="Narkisim"/>
@@ -6173,7 +6068,6 @@
         </w:rPr>
         <w:t>simpleEvaluation</w:t>
       </w:r>
-      <w:proofErr w:type="spellEnd"/>
       <w:r>
         <w:rPr>
           <w:rFonts w:ascii="Narkisim" w:hAnsi="Narkisim" w:cs="Narkisim" w:hint="cs"/>
@@ -6227,29 +6121,7 @@
           <w:rtl/>
           <w:lang w:val="en-US"/>
         </w:rPr>
-        <w:t xml:space="preserve">בפונקציה </w:t>
-      </w:r>
-      <w:proofErr w:type="spellStart"/>
-      <w:r>
-        <w:rPr>
-          <w:rFonts w:ascii="Narkisim" w:hAnsi="Narkisim" w:cs="Narkisim" w:hint="cs"/>
-          <w:sz w:val="26"/>
-          <w:szCs w:val="26"/>
-          <w:rtl/>
-          <w:lang w:val="en-US"/>
-        </w:rPr>
-        <w:t>ההיוריסטית</w:t>
-      </w:r>
-      <w:proofErr w:type="spellEnd"/>
-      <w:r>
-        <w:rPr>
-          <w:rFonts w:ascii="Narkisim" w:hAnsi="Narkisim" w:cs="Narkisim" w:hint="cs"/>
-          <w:sz w:val="26"/>
-          <w:szCs w:val="26"/>
-          <w:rtl/>
-          <w:lang w:val="en-US"/>
-        </w:rPr>
-        <w:t xml:space="preserve"> שלנו הגדרנו עבור המצב הפשוט גם את מיקום החיילים הפשוטים </w:t>
+        <w:t xml:space="preserve">בפונקציה ההיוריסטית שלנו הגדרנו עבור המצב הפשוט גם את מיקום החיילים הפשוטים </w:t>
       </w:r>
       <w:r>
         <w:rPr>
@@ -6261,7 +6133,6 @@
         </w:rPr>
         <w:t>(</w:t>
       </w:r>
-      <w:proofErr w:type="spellStart"/>
       <w:r>
         <w:rPr>
           <w:rFonts w:ascii="Narkisim" w:hAnsi="Narkisim" w:cs="Narkisim"/>
@@ -6271,7 +6142,6 @@
         </w:rPr>
         <w:t>positionEvaluation</w:t>
       </w:r>
-      <w:proofErr w:type="spellEnd"/>
       <w:r>
         <w:rPr>
           <w:rFonts w:ascii="Narkisim" w:hAnsi="Narkisim" w:cs="Narkisim" w:hint="cs"/>
@@ -6327,7 +6197,6 @@
         </w:rPr>
         <w:t xml:space="preserve"> (</w:t>
       </w:r>
-      <w:proofErr w:type="spellStart"/>
       <w:r>
         <w:rPr>
           <w:rFonts w:ascii="Narkisim" w:hAnsi="Narkisim" w:cs="Narkisim"/>
@@ -6337,7 +6206,6 @@
         </w:rPr>
         <w:t>pawnInCorner</w:t>
       </w:r>
-      <w:proofErr w:type="spellEnd"/>
       <w:r>
         <w:rPr>
           <w:rFonts w:ascii="Narkisim" w:hAnsi="Narkisim" w:cs="Narkisim" w:hint="cs"/>
@@ -6383,7 +6251,6 @@
         </w:rPr>
         <w:t xml:space="preserve"> (</w:t>
       </w:r>
-      <w:proofErr w:type="spellStart"/>
       <w:r>
         <w:rPr>
           <w:rFonts w:ascii="Narkisim" w:hAnsi="Narkisim" w:cs="Narkisim"/>
@@ -6393,7 +6260,6 @@
         </w:rPr>
         <w:t>KingCatchPawn</w:t>
       </w:r>
-      <w:proofErr w:type="spellEnd"/>
       <w:r>
         <w:rPr>
           <w:rFonts w:ascii="Narkisim" w:hAnsi="Narkisim" w:cs="Narkisim" w:hint="cs"/>
@@ -6468,7 +6334,6 @@
         </w:rPr>
         <w:t xml:space="preserve"> עדיין ניקח בחשבון את </w:t>
       </w:r>
-      <w:proofErr w:type="spellStart"/>
       <w:r>
         <w:rPr>
           <w:rFonts w:ascii="Narkisim" w:hAnsi="Narkisim" w:cs="Narkisim"/>
@@ -6478,7 +6343,6 @@
         </w:rPr>
         <w:t>simpleEvaluation</w:t>
       </w:r>
-      <w:proofErr w:type="spellEnd"/>
       <w:r>
         <w:rPr>
           <w:rFonts w:ascii="Narkisim" w:hAnsi="Narkisim" w:cs="Narkisim" w:hint="cs"/>
@@ -6497,29 +6361,7 @@
           <w:rtl/>
           <w:lang w:val="en-US"/>
         </w:rPr>
-        <w:t xml:space="preserve"> בנוסף אליה גם במידה ואנחנו מובילים (יש לנו יותר מלכים) או מספר מלכים שווה נשאף שהמלכים יתקדמו לכיוון מלכי האויב כדי להכריע אותם ואם פחות </w:t>
-      </w:r>
-      <w:proofErr w:type="spellStart"/>
-      <w:r>
-        <w:rPr>
-          <w:rFonts w:ascii="Narkisim" w:hAnsi="Narkisim" w:cs="Narkisim" w:hint="cs"/>
-          <w:sz w:val="26"/>
-          <w:szCs w:val="26"/>
-          <w:rtl/>
-          <w:lang w:val="en-US"/>
-        </w:rPr>
-        <w:t>נדאף</w:t>
-      </w:r>
-      <w:proofErr w:type="spellEnd"/>
-      <w:r>
-        <w:rPr>
-          <w:rFonts w:ascii="Narkisim" w:hAnsi="Narkisim" w:cs="Narkisim" w:hint="cs"/>
-          <w:sz w:val="26"/>
-          <w:szCs w:val="26"/>
-          <w:rtl/>
-          <w:lang w:val="en-US"/>
-        </w:rPr>
-        <w:t xml:space="preserve"> לתיקו ונברח מהמלכים של האויב</w:t>
+        <w:t xml:space="preserve"> בנוסף אליה גם במידה ואנחנו מובילים (יש לנו יותר מלכים) או מספר מלכים שווה נשאף שהמלכים יתקדמו לכיוון מלכי האויב כדי להכריע אותם ואם פחות נדאף לתיקו ונברח מהמלכים של האויב</w:t>
       </w:r>
       <w:r>
         <w:rPr>
@@ -6531,7 +6373,6 @@
         </w:rPr>
         <w:t xml:space="preserve"> (</w:t>
       </w:r>
-      <w:proofErr w:type="spellStart"/>
       <w:r>
         <w:rPr>
           <w:rFonts w:ascii="Narkisim" w:hAnsi="Narkisim" w:cs="Narkisim"/>
@@ -6541,7 +6382,6 @@
         </w:rPr>
         <w:t>sumOfDist</w:t>
       </w:r>
-      <w:proofErr w:type="spellEnd"/>
       <w:r>
         <w:rPr>
           <w:rFonts w:ascii="Narkisim" w:hAnsi="Narkisim" w:cs="Narkisim" w:hint="cs"/>
@@ -6914,7 +6754,6 @@
           <w:rFonts w:ascii="Narkisim" w:hAnsi="Narkisim" w:cs="Narkisim"/>
           <w:sz w:val="26"/>
           <w:szCs w:val="26"/>
-          <w:rtl/>
           <w:lang w:val="en-US"/>
         </w:rPr>
       </w:pPr>
@@ -6946,10 +6785,403 @@
           <w:lang w:val="en-US"/>
         </w:rPr>
         <w:t xml:space="preserve"> זמן. (שהרי חצי ועוד שלישי ועוד רבע וכו' שואף ל-1 אבל לא שווה לו).</w:t>
+      </w:r>
+    </w:p>
+    <w:p>
+      <w:pPr>
+        <w:bidi/>
+        <w:spacing w:line="360" w:lineRule="auto"/>
+        <w:jc w:val="both"/>
+        <w:rPr>
+          <w:rFonts w:ascii="Narkisim" w:hAnsi="Narkisim" w:cs="Narkisim"/>
+          <w:b/>
+          <w:bCs/>
+          <w:sz w:val="26"/>
+          <w:szCs w:val="26"/>
+          <w:u w:val="single"/>
+          <w:rtl/>
+          <w:lang w:val="en-US"/>
+        </w:rPr>
+      </w:pPr>
+      <w:r>
+        <w:rPr>
+          <w:rFonts w:ascii="Narkisim" w:hAnsi="Narkisim" w:cs="Narkisim" w:hint="cs"/>
+          <w:b/>
+          <w:bCs/>
+          <w:sz w:val="26"/>
+          <w:szCs w:val="26"/>
+          <w:u w:val="single"/>
+          <w:rtl/>
+          <w:lang w:val="en-US"/>
+        </w:rPr>
+        <w:lastRenderedPageBreak/>
+        <w:t>חלק ד:</w:t>
+      </w:r>
+    </w:p>
+    <w:p>
+      <w:pPr>
+        <w:bidi/>
+        <w:spacing w:line="360" w:lineRule="auto"/>
+        <w:jc w:val="both"/>
+        <w:rPr>
+          <w:rFonts w:ascii="Narkisim" w:hAnsi="Narkisim" w:cs="Narkisim"/>
+          <w:sz w:val="26"/>
+          <w:szCs w:val="26"/>
+          <w:rtl/>
+          <w:lang w:val="en-US"/>
+        </w:rPr>
+      </w:pPr>
+      <w:r>
+        <w:rPr>
+          <w:rFonts w:ascii="Narkisim" w:hAnsi="Narkisim" w:cs="Narkisim" w:hint="cs"/>
+          <w:sz w:val="26"/>
+          <w:szCs w:val="26"/>
+          <w:rtl/>
+          <w:lang w:val="en-US"/>
+        </w:rPr>
+        <w:t>10.</w:t>
+      </w:r>
+    </w:p>
+    <w:p>
+      <w:pPr>
+        <w:bidi/>
+        <w:spacing w:line="360" w:lineRule="auto"/>
+        <w:jc w:val="both"/>
+        <w:rPr>
+          <w:rFonts w:ascii="Narkisim" w:hAnsi="Narkisim" w:cs="Narkisim"/>
+          <w:sz w:val="26"/>
+          <w:szCs w:val="26"/>
+          <w:rtl/>
+          <w:lang w:val="en-US"/>
+        </w:rPr>
+      </w:pPr>
+      <w:r>
+        <w:rPr>
+          <w:rFonts w:ascii="Narkisim" w:hAnsi="Narkisim" w:cs="Narkisim" w:hint="cs"/>
+          <w:sz w:val="26"/>
+          <w:szCs w:val="26"/>
+          <w:rtl/>
+          <w:lang w:val="en-US"/>
+        </w:rPr>
+        <w:t xml:space="preserve"> </w:t>
+      </w:r>
+      <w:r>
+        <w:rPr>
+          <w:rFonts w:ascii="Narkisim" w:hAnsi="Narkisim" w:cs="Narkisim" w:hint="cs"/>
+          <w:sz w:val="26"/>
+          <w:szCs w:val="26"/>
+          <w:lang w:val="en-US"/>
+        </w:rPr>
+        <w:t>I</w:t>
+      </w:r>
+      <w:r>
+        <w:rPr>
+          <w:rFonts w:ascii="Narkisim" w:hAnsi="Narkisim" w:cs="Narkisim" w:hint="cs"/>
+          <w:sz w:val="26"/>
+          <w:szCs w:val="26"/>
+          <w:rtl/>
+          <w:lang w:val="en-US"/>
+        </w:rPr>
+        <w:t>. מצורף קובץ עם הגרף והתמונה. נוסיף אותה גם כאן:</w:t>
+      </w:r>
+    </w:p>
+    <w:p>
+      <w:pPr>
+        <w:bidi/>
+        <w:spacing w:line="360" w:lineRule="auto"/>
+        <w:jc w:val="both"/>
+        <w:rPr>
+          <w:rFonts w:ascii="Narkisim" w:hAnsi="Narkisim" w:cs="Narkisim"/>
+          <w:sz w:val="26"/>
+          <w:szCs w:val="26"/>
+          <w:rtl/>
+          <w:lang w:val="en-US"/>
+        </w:rPr>
+      </w:pPr>
+      <w:r>
+        <w:rPr>
+          <w:noProof/>
+        </w:rPr>
+        <w:drawing>
+          <wp:inline distT="0" distB="0" distL="0" distR="0" wp14:anchorId="7ED5BC3F" wp14:editId="1757136C">
+            <wp:extent cx="5731510" cy="3382645"/>
+            <wp:effectExtent l="0" t="0" r="2540" b="8255"/>
+            <wp:docPr id="1" name="תמונה 1"/>
+            <wp:cNvGraphicFramePr>
+              <a:graphicFrameLocks xmlns:a="http://schemas.openxmlformats.org/drawingml/2006/main" noChangeAspect="1"/>
+            </wp:cNvGraphicFramePr>
+            <a:graphic xmlns:a="http://schemas.openxmlformats.org/drawingml/2006/main">
+              <a:graphicData uri="http://schemas.openxmlformats.org/drawingml/2006/picture">
+                <pic:pic xmlns:pic="http://schemas.openxmlformats.org/drawingml/2006/picture">
+                  <pic:nvPicPr>
+                    <pic:cNvPr id="1" name=""/>
+                    <pic:cNvPicPr/>
+                  </pic:nvPicPr>
+                  <pic:blipFill>
+                    <a:blip r:embed="rId7"/>
+                    <a:stretch>
+                      <a:fillRect/>
+                    </a:stretch>
+                  </pic:blipFill>
+                  <pic:spPr>
+                    <a:xfrm>
+                      <a:off x="0" y="0"/>
+                      <a:ext cx="5731510" cy="3382645"/>
+                    </a:xfrm>
+                    <a:prstGeom prst="rect">
+                      <a:avLst/>
+                    </a:prstGeom>
+                  </pic:spPr>
+                </pic:pic>
+              </a:graphicData>
+            </a:graphic>
+          </wp:inline>
+        </w:drawing>
+      </w:r>
+    </w:p>
+    <w:p>
+      <w:pPr>
+        <w:pStyle w:val="a8"/>
+        <w:numPr>
+          <w:ilvl w:val="0"/>
+          <w:numId w:val="2"/>
+        </w:numPr>
+        <w:bidi/>
+        <w:spacing w:line="360" w:lineRule="auto"/>
+        <w:jc w:val="both"/>
+        <w:rPr>
+          <w:rFonts w:ascii="Narkisim" w:hAnsi="Narkisim" w:cs="Narkisim"/>
+          <w:sz w:val="26"/>
+          <w:szCs w:val="26"/>
+          <w:lang w:val="en-US"/>
+        </w:rPr>
+      </w:pPr>
+      <w:r>
+        <w:rPr>
+          <w:rFonts w:ascii="Narkisim" w:hAnsi="Narkisim" w:cs="Narkisim" w:hint="cs"/>
+          <w:sz w:val="26"/>
+          <w:szCs w:val="26"/>
+          <w:rtl/>
+          <w:lang w:val="en-US"/>
+        </w:rPr>
+        <w:t>היוריסטיקה מועילה כאשר הזמנים נמוכים</w:t>
+      </w:r>
+      <w:r>
+        <w:rPr>
+          <w:rFonts w:ascii="Narkisim" w:hAnsi="Narkisim" w:cs="Narkisim" w:hint="cs"/>
+          <w:sz w:val="26"/>
+          <w:szCs w:val="26"/>
+          <w:rtl/>
+          <w:lang w:val="en-US"/>
+        </w:rPr>
+        <w:t xml:space="preserve"> (כאשר </w:t>
+      </w:r>
+      <w:r>
+        <w:rPr>
+          <w:rFonts w:ascii="Narkisim" w:hAnsi="Narkisim" w:cs="Narkisim"/>
+          <w:sz w:val="26"/>
+          <w:szCs w:val="26"/>
+          <w:lang w:val="en-US"/>
+        </w:rPr>
+        <w:t>t</w:t>
+      </w:r>
+      <w:r>
+        <w:rPr>
+          <w:rFonts w:ascii="Narkisim" w:hAnsi="Narkisim" w:cs="Narkisim" w:hint="cs"/>
+          <w:sz w:val="26"/>
+          <w:szCs w:val="26"/>
+          <w:rtl/>
+          <w:lang w:val="en-US"/>
+        </w:rPr>
+        <w:t xml:space="preserve"> שווה 2 או 10)</w:t>
+      </w:r>
+      <w:r>
+        <w:rPr>
+          <w:rFonts w:ascii="Narkisim" w:hAnsi="Narkisim" w:cs="Narkisim" w:hint="cs"/>
+          <w:sz w:val="26"/>
+          <w:szCs w:val="26"/>
+          <w:rtl/>
+          <w:lang w:val="en-US"/>
+        </w:rPr>
+        <w:t>, ואילו כשיש 50 שניות ל</w:t>
+      </w:r>
+      <w:r>
+        <w:rPr>
+          <w:rFonts w:ascii="Narkisim" w:hAnsi="Narkisim" w:cs="Narkisim" w:hint="cs"/>
+          <w:sz w:val="26"/>
+          <w:szCs w:val="26"/>
+          <w:rtl/>
+          <w:lang w:val="en-US"/>
+        </w:rPr>
+        <w:t>-5 מהלכים, אז השחקנים יכולים לחשב יותר טוב את צעדיהם ולכן ה</w:t>
+      </w:r>
+      <w:r>
+        <w:rPr>
+          <w:rFonts w:ascii="Narkisim" w:hAnsi="Narkisim" w:cs="Narkisim"/>
+          <w:sz w:val="26"/>
+          <w:szCs w:val="26"/>
+          <w:lang w:val="en-US"/>
+        </w:rPr>
+        <w:t>simple player</w:t>
+      </w:r>
+      <w:r>
+        <w:rPr>
+          <w:rFonts w:ascii="Narkisim" w:hAnsi="Narkisim" w:cs="Narkisim" w:hint="cs"/>
+          <w:sz w:val="26"/>
+          <w:szCs w:val="26"/>
+          <w:rtl/>
+          <w:lang w:val="en-US"/>
+        </w:rPr>
+        <w:t xml:space="preserve"> מדביק את הפער.</w:t>
+      </w:r>
+    </w:p>
+    <w:p>
+      <w:pPr>
+        <w:pStyle w:val="a8"/>
+        <w:numPr>
+          <w:ilvl w:val="0"/>
+          <w:numId w:val="2"/>
+        </w:numPr>
+        <w:bidi/>
+        <w:spacing w:line="360" w:lineRule="auto"/>
+        <w:jc w:val="both"/>
+        <w:rPr>
+          <w:rFonts w:ascii="Narkisim" w:hAnsi="Narkisim" w:cs="Narkisim" w:hint="cs"/>
+          <w:sz w:val="26"/>
+          <w:szCs w:val="26"/>
+          <w:rtl/>
+          <w:lang w:val="en-US"/>
+        </w:rPr>
+      </w:pPr>
+      <w:r>
+        <w:rPr>
+          <w:rFonts w:ascii="Narkisim" w:hAnsi="Narkisim" w:cs="Narkisim" w:hint="cs"/>
+          <w:sz w:val="26"/>
+          <w:szCs w:val="26"/>
+          <w:rtl/>
+          <w:lang w:val="en-US"/>
+        </w:rPr>
+        <w:t xml:space="preserve"> </w:t>
+      </w:r>
+      <w:r>
+        <w:rPr>
+          <w:rFonts w:ascii="Narkisim" w:hAnsi="Narkisim" w:cs="Narkisim" w:hint="cs"/>
+          <w:sz w:val="26"/>
+          <w:szCs w:val="26"/>
+          <w:rtl/>
+          <w:lang w:val="en-US"/>
+        </w:rPr>
+        <w:t xml:space="preserve">שיפור הזמנים התברר כלא כל כך משמעותי כאשר </w:t>
+      </w:r>
+      <w:r>
+        <w:rPr>
+          <w:rFonts w:ascii="Narkisim" w:hAnsi="Narkisim" w:cs="Narkisim"/>
+          <w:sz w:val="26"/>
+          <w:szCs w:val="26"/>
+          <w:lang w:val="en-US"/>
+        </w:rPr>
+        <w:t>t</w:t>
+      </w:r>
+      <w:r>
+        <w:rPr>
+          <w:rFonts w:ascii="Narkisim" w:hAnsi="Narkisim" w:cs="Narkisim" w:hint="cs"/>
+          <w:sz w:val="26"/>
+          <w:szCs w:val="26"/>
+          <w:rtl/>
+          <w:lang w:val="en-US"/>
+        </w:rPr>
+        <w:t xml:space="preserve"> נמוך או גבוה מדי, וכאשר </w:t>
+      </w:r>
+      <w:r>
+        <w:rPr>
+          <w:rFonts w:ascii="Narkisim" w:hAnsi="Narkisim" w:cs="Narkisim"/>
+          <w:sz w:val="26"/>
+          <w:szCs w:val="26"/>
+          <w:lang w:val="en-US"/>
+        </w:rPr>
+        <w:t>k=5</w:t>
+      </w:r>
+      <w:r>
+        <w:rPr>
+          <w:rFonts w:ascii="Narkisim" w:hAnsi="Narkisim" w:cs="Narkisim" w:hint="cs"/>
+          <w:sz w:val="26"/>
+          <w:szCs w:val="26"/>
+          <w:rtl/>
+          <w:lang w:val="en-US"/>
+        </w:rPr>
+        <w:t>, אמנם כש-</w:t>
+      </w:r>
+      <w:r>
+        <w:rPr>
+          <w:rFonts w:ascii="Narkisim" w:hAnsi="Narkisim" w:cs="Narkisim"/>
+          <w:sz w:val="26"/>
+          <w:szCs w:val="26"/>
+          <w:lang w:val="en-US"/>
+        </w:rPr>
+        <w:t>t</w:t>
+      </w:r>
+      <w:r>
+        <w:rPr>
+          <w:rFonts w:ascii="Narkisim" w:hAnsi="Narkisim" w:cs="Narkisim" w:hint="cs"/>
+          <w:sz w:val="26"/>
+          <w:szCs w:val="26"/>
+          <w:rtl/>
+          <w:lang w:val="en-US"/>
+        </w:rPr>
+        <w:t xml:space="preserve"> שווה ל10 נראה </w:t>
+      </w:r>
+      <w:r>
+        <w:rPr>
+          <w:rFonts w:ascii="Narkisim" w:hAnsi="Narkisim" w:cs="Narkisim" w:hint="cs"/>
+          <w:sz w:val="26"/>
+          <w:szCs w:val="26"/>
+          <w:rtl/>
+          <w:lang w:val="en-US"/>
+        </w:rPr>
+        <w:t>ש</w:t>
+      </w:r>
+      <w:r>
+        <w:rPr>
+          <w:rFonts w:ascii="Narkisim" w:hAnsi="Narkisim" w:cs="Narkisim" w:hint="cs"/>
+          <w:sz w:val="26"/>
+          <w:szCs w:val="26"/>
+          <w:rtl/>
+          <w:lang w:val="en-US"/>
+        </w:rPr>
+        <w:t xml:space="preserve">שיפור הזמנים הכי הועיל. (כאשר </w:t>
+      </w:r>
+      <w:r>
+        <w:rPr>
+          <w:rFonts w:ascii="Narkisim" w:hAnsi="Narkisim" w:cs="Narkisim"/>
+          <w:sz w:val="26"/>
+          <w:szCs w:val="26"/>
+          <w:lang w:val="en-US"/>
+        </w:rPr>
+        <w:t>k</w:t>
+      </w:r>
+      <w:r>
+        <w:rPr>
+          <w:rFonts w:ascii="Narkisim" w:hAnsi="Narkisim" w:cs="Narkisim" w:hint="cs"/>
+          <w:sz w:val="26"/>
+          <w:szCs w:val="26"/>
+          <w:rtl/>
+          <w:lang w:val="en-US"/>
+        </w:rPr>
+        <w:t xml:space="preserve"> גדול מ-5 שיפור הזמנים מראה ביצועים טובים יותר)</w:t>
+      </w:r>
+      <w:r>
+        <w:rPr>
+          <w:rFonts w:ascii="Narkisim" w:hAnsi="Narkisim" w:cs="Narkisim" w:hint="cs"/>
+          <w:sz w:val="26"/>
+          <w:szCs w:val="26"/>
+          <w:rtl/>
+          <w:lang w:val="en-US"/>
+        </w:rPr>
+        <w:t xml:space="preserve">. נראה כי בכמות מהלכים נמוכה, שיפור הזמנים גורע בזמן קצר מדי או ארוך מדי ומאפשר לשחקן הפשוט תכנון נכון יותר אל הניצחון. אמנם בזמן ממוצע של כ-10 שניות, יש יתרון בשיפור הזמנים, כי אז אין מספיק זמן לשחקן הפשוט לחשב את הצעד האידיאלי לעומת השחקן המשופר על פי חלוקת הזמנים המשופרת פר מהלך. </w:t>
       </w:r>
     </w:p>
     <w:sectPr>
-      <w:headerReference w:type="default" r:id="rId7"/>
+      <w:headerReference w:type="default" r:id="rId8"/>
       <w:pgSz w:w="11906" w:h="16838"/>
       <w:pgMar w:top="1440" w:right="1440" w:bottom="1440" w:left="1440" w:header="708" w:footer="708" w:gutter="0"/>
       <w:cols w:space="708"/>
@@ -7025,23 +7257,7 @@
         <w:rFonts w:hint="cs"/>
         <w:rtl/>
       </w:rPr>
-      <w:t xml:space="preserve">תרגיל 2 | מבוא לבינה מלאכותית | בן </w:t>
-    </w:r>
-    <w:proofErr w:type="spellStart"/>
-    <w:r>
-      <w:rPr>
-        <w:rFonts w:hint="cs"/>
-        <w:rtl/>
-      </w:rPr>
-      <w:t>נגריס</w:t>
-    </w:r>
-    <w:proofErr w:type="spellEnd"/>
-    <w:r>
-      <w:rPr>
-        <w:rFonts w:hint="cs"/>
-        <w:rtl/>
-      </w:rPr>
-      <w:t xml:space="preserve"> וזיו בן-דוד</w:t>
+      <w:t>תרגיל 2 | מבוא לבינה מלאכותית | בן נגריס וזיו בן-דוד</w:t>
     </w:r>
   </w:p>
 </w:hdr>

</xml_diff>